<commit_message>
References file is added
</commit_message>
<xml_diff>
--- a/Assignment-1/Assignment-1.docx
+++ b/Assignment-1/Assignment-1.docx
@@ -48,37 +48,7 @@
           <w:sz w:val="36"/>
           <w:szCs w:val="36"/>
         </w:rPr>
-        <w:t>(</w:t>
-      </w:r>
-      <w:proofErr w:type="spellStart"/>
-      <w:r>
-        <w:rPr>
-          <w:sz w:val="36"/>
-          <w:szCs w:val="36"/>
-        </w:rPr>
-        <w:t>i</w:t>
-      </w:r>
-      <w:proofErr w:type="spellEnd"/>
-      <w:r>
-        <w:rPr>
-          <w:sz w:val="36"/>
-          <w:szCs w:val="36"/>
-        </w:rPr>
-        <w:t xml:space="preserve">) What is </w:t>
-      </w:r>
-      <w:r>
-        <w:rPr>
-          <w:sz w:val="36"/>
-          <w:szCs w:val="36"/>
-        </w:rPr>
-        <w:t>XML</w:t>
-      </w:r>
-      <w:r>
-        <w:rPr>
-          <w:sz w:val="36"/>
-          <w:szCs w:val="36"/>
-        </w:rPr>
-        <w:t>?</w:t>
+        <w:t>(i) What is XML?</w:t>
       </w:r>
     </w:p>
     <w:p>
@@ -97,39 +67,7 @@
         <w:rPr>
           <w:sz w:val="28"/>
         </w:rPr>
-        <w:t>XML stands for Extensible Markup Language.</w:t>
-      </w:r>
-      <w:r>
-        <w:rPr>
-          <w:sz w:val="28"/>
-        </w:rPr>
-        <w:t xml:space="preserve"> It is </w:t>
-      </w:r>
-      <w:proofErr w:type="gramStart"/>
-      <w:r>
-        <w:rPr>
-          <w:sz w:val="28"/>
-        </w:rPr>
-        <w:t>It</w:t>
-      </w:r>
-      <w:proofErr w:type="gramEnd"/>
-      <w:r>
-        <w:rPr>
-          <w:sz w:val="28"/>
-        </w:rPr>
-        <w:t xml:space="preserve"> is a text-based markup language derived from Standard Generalized Markup Language (SGML)</w:t>
-      </w:r>
-      <w:r>
-        <w:rPr>
-          <w:sz w:val="28"/>
-        </w:rPr>
-        <w:t xml:space="preserve">. </w:t>
-      </w:r>
-      <w:r>
-        <w:rPr>
-          <w:sz w:val="28"/>
-        </w:rPr>
-        <w:t xml:space="preserve"> </w:t>
+        <w:t xml:space="preserve">XML stands for Extensible Markup Language. It is It is a text-based markup language derived from Standard Generalized Markup Language (SGML).  </w:t>
       </w:r>
       <w:r>
         <w:rPr>
@@ -186,28 +124,7 @@
           <w:rFonts w:cstheme="minorHAnsi"/>
           <w:sz w:val="28"/>
         </w:rPr>
-        <w:t>DTD stands for Document Type Definition</w:t>
-      </w:r>
-      <w:r>
-        <w:rPr>
-          <w:rFonts w:cstheme="minorHAnsi"/>
-          <w:sz w:val="28"/>
-        </w:rPr>
-        <w:t>/Declaration</w:t>
-      </w:r>
-      <w:r>
-        <w:rPr>
-          <w:rFonts w:cstheme="minorHAnsi"/>
-          <w:sz w:val="28"/>
-        </w:rPr>
-        <w:t>.</w:t>
-      </w:r>
-      <w:r>
-        <w:rPr>
-          <w:rFonts w:cstheme="minorHAnsi"/>
-          <w:sz w:val="28"/>
-        </w:rPr>
-        <w:t xml:space="preserve"> </w:t>
+        <w:t xml:space="preserve">DTD stands for Document Type Definition/Declaration. </w:t>
       </w:r>
       <w:r>
         <w:rPr>
@@ -366,57 +283,20 @@
           <w:sz w:val="36"/>
           <w:szCs w:val="36"/>
         </w:rPr>
-        <w:t xml:space="preserve">(b) </w:t>
-      </w:r>
-      <w:r>
-        <w:rPr>
-          <w:sz w:val="36"/>
-          <w:szCs w:val="36"/>
-        </w:rPr>
-        <w:t xml:space="preserve">Write a code to handle </w:t>
-      </w:r>
-      <w:proofErr w:type="spellStart"/>
-      <w:r>
-        <w:rPr>
-          <w:sz w:val="36"/>
-          <w:szCs w:val="36"/>
-        </w:rPr>
-        <w:t>smil</w:t>
-      </w:r>
-      <w:proofErr w:type="spellEnd"/>
-      <w:r>
-        <w:rPr>
-          <w:sz w:val="36"/>
-          <w:szCs w:val="36"/>
-        </w:rPr>
-        <w:t xml:space="preserve"> specification.</w:t>
-      </w:r>
-    </w:p>
-    <w:p>
-      <w:pPr>
-        <w:rPr>
-          <w:sz w:val="28"/>
-        </w:rPr>
-      </w:pPr>
-      <w:r>
-        <w:rPr>
-          <w:sz w:val="28"/>
-        </w:rPr>
-        <w:t xml:space="preserve">Code to handle </w:t>
-      </w:r>
-      <w:proofErr w:type="spellStart"/>
-      <w:r>
-        <w:rPr>
-          <w:sz w:val="28"/>
-        </w:rPr>
-        <w:t>smil</w:t>
-      </w:r>
-      <w:proofErr w:type="spellEnd"/>
-      <w:r>
-        <w:rPr>
-          <w:sz w:val="28"/>
-        </w:rPr>
-        <w:t xml:space="preserve"> specification:</w:t>
+        <w:t>(b) Write a code to handle smil specification.</w:t>
+      </w:r>
+    </w:p>
+    <w:p>
+      <w:pPr>
+        <w:rPr>
+          <w:sz w:val="28"/>
+        </w:rPr>
+      </w:pPr>
+      <w:r>
+        <w:rPr>
+          <w:sz w:val="28"/>
+        </w:rPr>
+        <w:t>Code to handle smil specification:</w:t>
       </w:r>
     </w:p>
     <w:p>
@@ -457,31 +337,7 @@
           <w:szCs w:val="16"/>
           <w:lang w:bidi="ar-SA"/>
         </w:rPr>
-        <w:t>&lt;</w:t>
-      </w:r>
-      <w:proofErr w:type="spellStart"/>
-      <w:proofErr w:type="gramStart"/>
-      <w:r>
-        <w:rPr>
-          <w:rFonts w:eastAsia="Times New Roman" w:cstheme="minorHAnsi"/>
-          <w:color w:val="000000" w:themeColor="text1"/>
-          <w:sz w:val="16"/>
-          <w:szCs w:val="16"/>
-          <w:lang w:bidi="ar-SA"/>
-        </w:rPr>
-        <w:t>smil</w:t>
-      </w:r>
-      <w:proofErr w:type="spellEnd"/>
-      <w:proofErr w:type="gramEnd"/>
-      <w:r>
-        <w:rPr>
-          <w:rFonts w:eastAsia="Times New Roman" w:cstheme="minorHAnsi"/>
-          <w:color w:val="000000" w:themeColor="text1"/>
-          <w:sz w:val="16"/>
-          <w:szCs w:val="16"/>
-          <w:lang w:bidi="ar-SA"/>
-        </w:rPr>
-        <w:t xml:space="preserve"> &gt;</w:t>
+        <w:t>&lt;smil &gt;</w:t>
       </w:r>
     </w:p>
     <w:p>
@@ -522,29 +378,7 @@
           <w:szCs w:val="16"/>
           <w:lang w:bidi="ar-SA"/>
         </w:rPr>
-        <w:t xml:space="preserve">  &lt;</w:t>
-      </w:r>
-      <w:proofErr w:type="gramStart"/>
-      <w:r>
-        <w:rPr>
-          <w:rFonts w:eastAsia="Times New Roman" w:cstheme="minorHAnsi"/>
-          <w:color w:val="000000" w:themeColor="text1"/>
-          <w:sz w:val="16"/>
-          <w:szCs w:val="16"/>
-          <w:lang w:bidi="ar-SA"/>
-        </w:rPr>
-        <w:t>head</w:t>
-      </w:r>
-      <w:proofErr w:type="gramEnd"/>
-      <w:r>
-        <w:rPr>
-          <w:rFonts w:eastAsia="Times New Roman" w:cstheme="minorHAnsi"/>
-          <w:color w:val="000000" w:themeColor="text1"/>
-          <w:sz w:val="16"/>
-          <w:szCs w:val="16"/>
-          <w:lang w:bidi="ar-SA"/>
-        </w:rPr>
-        <w:t>&gt;</w:t>
+        <w:t xml:space="preserve">  &lt;head&gt;</w:t>
       </w:r>
     </w:p>
     <w:p>
@@ -585,63 +419,7 @@
           <w:szCs w:val="16"/>
           <w:lang w:bidi="ar-SA"/>
         </w:rPr>
-        <w:t xml:space="preserve">    &lt;</w:t>
-      </w:r>
-      <w:proofErr w:type="spellStart"/>
-      <w:r>
-        <w:rPr>
-          <w:rFonts w:eastAsia="Times New Roman" w:cstheme="minorHAnsi"/>
-          <w:color w:val="000000" w:themeColor="text1"/>
-          <w:sz w:val="16"/>
-          <w:szCs w:val="16"/>
-          <w:lang w:bidi="ar-SA"/>
-        </w:rPr>
-        <w:t>paramGroup</w:t>
-      </w:r>
-      <w:proofErr w:type="spellEnd"/>
-      <w:r>
-        <w:rPr>
-          <w:rFonts w:eastAsia="Times New Roman" w:cstheme="minorHAnsi"/>
-          <w:color w:val="000000" w:themeColor="text1"/>
-          <w:sz w:val="16"/>
-          <w:szCs w:val="16"/>
-          <w:lang w:bidi="ar-SA"/>
-        </w:rPr>
-        <w:t xml:space="preserve"> </w:t>
-      </w:r>
-      <w:proofErr w:type="spellStart"/>
-      <w:r>
-        <w:rPr>
-          <w:rFonts w:eastAsia="Times New Roman" w:cstheme="minorHAnsi"/>
-          <w:color w:val="000000" w:themeColor="text1"/>
-          <w:sz w:val="16"/>
-          <w:szCs w:val="16"/>
-          <w:lang w:bidi="ar-SA"/>
-        </w:rPr>
-        <w:t>xml</w:t>
-      </w:r>
-      <w:proofErr w:type="gramStart"/>
-      <w:r>
-        <w:rPr>
-          <w:rFonts w:eastAsia="Times New Roman" w:cstheme="minorHAnsi"/>
-          <w:color w:val="000000" w:themeColor="text1"/>
-          <w:sz w:val="16"/>
-          <w:szCs w:val="16"/>
-          <w:lang w:bidi="ar-SA"/>
-        </w:rPr>
-        <w:t>:id</w:t>
-      </w:r>
-      <w:proofErr w:type="spellEnd"/>
-      <w:proofErr w:type="gramEnd"/>
-      <w:r>
-        <w:rPr>
-          <w:rFonts w:eastAsia="Times New Roman" w:cstheme="minorHAnsi"/>
-          <w:color w:val="000000" w:themeColor="text1"/>
-          <w:sz w:val="16"/>
-          <w:szCs w:val="16"/>
-          <w:lang w:bidi="ar-SA"/>
-        </w:rPr>
-        <w:t>="clown"&gt;</w:t>
+        <w:t xml:space="preserve">    &lt;paramGroup xml:id="clown"&gt;</w:t>
       </w:r>
     </w:p>
     <w:p>
@@ -682,73 +460,7 @@
           <w:szCs w:val="16"/>
           <w:lang w:bidi="ar-SA"/>
         </w:rPr>
-        <w:t xml:space="preserve">       &lt;</w:t>
-      </w:r>
-      <w:proofErr w:type="spellStart"/>
-      <w:r>
-        <w:rPr>
-          <w:rFonts w:eastAsia="Times New Roman" w:cstheme="minorHAnsi"/>
-          <w:color w:val="000000" w:themeColor="text1"/>
-          <w:sz w:val="16"/>
-          <w:szCs w:val="16"/>
-          <w:lang w:bidi="ar-SA"/>
-        </w:rPr>
-        <w:t>param</w:t>
-      </w:r>
-      <w:proofErr w:type="spellEnd"/>
-      <w:r>
-        <w:rPr>
-          <w:rFonts w:eastAsia="Times New Roman" w:cstheme="minorHAnsi"/>
-          <w:color w:val="000000" w:themeColor="text1"/>
-          <w:sz w:val="16"/>
-          <w:szCs w:val="16"/>
-          <w:lang w:bidi="ar-SA"/>
-        </w:rPr>
-        <w:t xml:space="preserve"> name="mood" value="</w:t>
-      </w:r>
-      <w:proofErr w:type="spellStart"/>
-      <w:r>
-        <w:rPr>
-          <w:rFonts w:eastAsia="Times New Roman" w:cstheme="minorHAnsi"/>
-          <w:color w:val="000000" w:themeColor="text1"/>
-          <w:sz w:val="16"/>
-          <w:szCs w:val="16"/>
-          <w:lang w:bidi="ar-SA"/>
-        </w:rPr>
-        <w:t>upBeat</w:t>
-      </w:r>
-      <w:proofErr w:type="spellEnd"/>
-      <w:r>
-        <w:rPr>
-          <w:rFonts w:eastAsia="Times New Roman" w:cstheme="minorHAnsi"/>
-          <w:color w:val="000000" w:themeColor="text1"/>
-          <w:sz w:val="16"/>
-          <w:szCs w:val="16"/>
-          <w:lang w:bidi="ar-SA"/>
-        </w:rPr>
-        <w:t xml:space="preserve">" </w:t>
-      </w:r>
-      <w:proofErr w:type="spellStart"/>
-      <w:r>
-        <w:rPr>
-          <w:rFonts w:eastAsia="Times New Roman" w:cstheme="minorHAnsi"/>
-          <w:color w:val="000000" w:themeColor="text1"/>
-          <w:sz w:val="16"/>
-          <w:szCs w:val="16"/>
-          <w:lang w:bidi="ar-SA"/>
-        </w:rPr>
-        <w:t>valuetype</w:t>
-      </w:r>
-      <w:proofErr w:type="spellEnd"/>
-      <w:r>
-        <w:rPr>
-          <w:rFonts w:eastAsia="Times New Roman" w:cstheme="minorHAnsi"/>
-          <w:color w:val="000000" w:themeColor="text1"/>
-          <w:sz w:val="16"/>
-          <w:szCs w:val="16"/>
-          <w:lang w:bidi="ar-SA"/>
-        </w:rPr>
-        <w:t>="data"/&gt;</w:t>
+        <w:t xml:space="preserve">       &lt;param name="mood" value="upBeat" valuetype="data"/&gt;</w:t>
       </w:r>
     </w:p>
     <w:p>
@@ -789,29 +501,7 @@
           <w:szCs w:val="16"/>
           <w:lang w:bidi="ar-SA"/>
         </w:rPr>
-        <w:t xml:space="preserve">       &lt;</w:t>
-      </w:r>
-      <w:proofErr w:type="spellStart"/>
-      <w:r>
-        <w:rPr>
-          <w:rFonts w:eastAsia="Times New Roman" w:cstheme="minorHAnsi"/>
-          <w:color w:val="000000" w:themeColor="text1"/>
-          <w:sz w:val="16"/>
-          <w:szCs w:val="16"/>
-          <w:lang w:bidi="ar-SA"/>
-        </w:rPr>
-        <w:t>param</w:t>
-      </w:r>
-      <w:proofErr w:type="spellEnd"/>
-      <w:r>
-        <w:rPr>
-          <w:rFonts w:eastAsia="Times New Roman" w:cstheme="minorHAnsi"/>
-          <w:color w:val="000000" w:themeColor="text1"/>
-          <w:sz w:val="16"/>
-          <w:szCs w:val="16"/>
-          <w:lang w:bidi="ar-SA"/>
-        </w:rPr>
-        <w:t xml:space="preserve"> name="accessories" value="flowers,dunceCap"/&gt;</w:t>
+        <w:t xml:space="preserve">       &lt;param name="accessories" value="flowers,dunceCap"/&gt;</w:t>
       </w:r>
     </w:p>
     <w:p>
@@ -852,29 +542,7 @@
           <w:szCs w:val="16"/>
           <w:lang w:bidi="ar-SA"/>
         </w:rPr>
-        <w:t xml:space="preserve">    &lt;/</w:t>
-      </w:r>
-      <w:proofErr w:type="spellStart"/>
-      <w:r>
-        <w:rPr>
-          <w:rFonts w:eastAsia="Times New Roman" w:cstheme="minorHAnsi"/>
-          <w:color w:val="000000" w:themeColor="text1"/>
-          <w:sz w:val="16"/>
-          <w:szCs w:val="16"/>
-          <w:lang w:bidi="ar-SA"/>
-        </w:rPr>
-        <w:t>paramGroup</w:t>
-      </w:r>
-      <w:proofErr w:type="spellEnd"/>
-      <w:r>
-        <w:rPr>
-          <w:rFonts w:eastAsia="Times New Roman" w:cstheme="minorHAnsi"/>
-          <w:color w:val="000000" w:themeColor="text1"/>
-          <w:sz w:val="16"/>
-          <w:szCs w:val="16"/>
-          <w:lang w:bidi="ar-SA"/>
-        </w:rPr>
-        <w:t>&gt;</w:t>
+        <w:t xml:space="preserve">    &lt;/paramGroup&gt;</w:t>
       </w:r>
     </w:p>
     <w:p>
@@ -956,29 +624,7 @@
           <w:szCs w:val="16"/>
           <w:lang w:bidi="ar-SA"/>
         </w:rPr>
-        <w:t xml:space="preserve">  &lt;</w:t>
-      </w:r>
-      <w:proofErr w:type="gramStart"/>
-      <w:r>
-        <w:rPr>
-          <w:rFonts w:eastAsia="Times New Roman" w:cstheme="minorHAnsi"/>
-          <w:color w:val="000000" w:themeColor="text1"/>
-          <w:sz w:val="16"/>
-          <w:szCs w:val="16"/>
-          <w:lang w:bidi="ar-SA"/>
-        </w:rPr>
-        <w:t>body</w:t>
-      </w:r>
-      <w:proofErr w:type="gramEnd"/>
-      <w:r>
-        <w:rPr>
-          <w:rFonts w:eastAsia="Times New Roman" w:cstheme="minorHAnsi"/>
-          <w:color w:val="000000" w:themeColor="text1"/>
-          <w:sz w:val="16"/>
-          <w:szCs w:val="16"/>
-          <w:lang w:bidi="ar-SA"/>
-        </w:rPr>
-        <w:t>&gt;</w:t>
+        <w:t xml:space="preserve">  &lt;body&gt;</w:t>
       </w:r>
     </w:p>
     <w:p>
@@ -1040,36 +686,7 @@
           <w:sz w:val="16"/>
           <w:szCs w:val="16"/>
         </w:rPr>
-        <w:t xml:space="preserve"> </w:t>
-      </w:r>
-      <w:r>
-        <w:rPr>
-          <w:rFonts w:asciiTheme="minorHAnsi" w:hAnsiTheme="minorHAnsi" w:cstheme="minorHAnsi"/>
-          <w:color w:val="000000" w:themeColor="text1"/>
-          <w:sz w:val="16"/>
-          <w:szCs w:val="16"/>
-        </w:rPr>
-        <w:t>&lt;</w:t>
-      </w:r>
-      <w:proofErr w:type="gramStart"/>
-      <w:r>
-        <w:rPr>
-          <w:rFonts w:asciiTheme="minorHAnsi" w:hAnsiTheme="minorHAnsi" w:cstheme="minorHAnsi"/>
-          <w:color w:val="000000" w:themeColor="text1"/>
-          <w:sz w:val="16"/>
-          <w:szCs w:val="16"/>
-        </w:rPr>
-        <w:t>layout</w:t>
-      </w:r>
-      <w:proofErr w:type="gramEnd"/>
-      <w:r>
-        <w:rPr>
-          <w:rFonts w:asciiTheme="minorHAnsi" w:hAnsiTheme="minorHAnsi" w:cstheme="minorHAnsi"/>
-          <w:color w:val="000000" w:themeColor="text1"/>
-          <w:sz w:val="16"/>
-          <w:szCs w:val="16"/>
-        </w:rPr>
-        <w:t>&gt;</w:t>
+        <w:t xml:space="preserve"> &lt;layout&gt;</w:t>
       </w:r>
     </w:p>
     <w:p>
@@ -1090,27 +707,7 @@
           <w:sz w:val="16"/>
           <w:szCs w:val="16"/>
         </w:rPr>
-        <w:t xml:space="preserve">        &lt;</w:t>
-      </w:r>
-      <w:proofErr w:type="spellStart"/>
-      <w:r>
-        <w:rPr>
-          <w:rFonts w:asciiTheme="minorHAnsi" w:hAnsiTheme="minorHAnsi" w:cstheme="minorHAnsi"/>
-          <w:color w:val="000000" w:themeColor="text1"/>
-          <w:sz w:val="16"/>
-          <w:szCs w:val="16"/>
-        </w:rPr>
-        <w:t>topLayout</w:t>
-      </w:r>
-      <w:proofErr w:type="spellEnd"/>
-      <w:r>
-        <w:rPr>
-          <w:rFonts w:asciiTheme="minorHAnsi" w:hAnsiTheme="minorHAnsi" w:cstheme="minorHAnsi"/>
-          <w:color w:val="000000" w:themeColor="text1"/>
-          <w:sz w:val="16"/>
-          <w:szCs w:val="16"/>
-        </w:rPr>
-        <w:t xml:space="preserve"> width="640px" height="480px" &gt;</w:t>
+        <w:t xml:space="preserve">        &lt;topLayout width="640px" height="480px" &gt;</w:t>
       </w:r>
     </w:p>
     <w:p>
@@ -1152,27 +749,7 @@
           <w:sz w:val="16"/>
           <w:szCs w:val="16"/>
         </w:rPr>
-        <w:t xml:space="preserve">                             </w:t>
-      </w:r>
-      <w:proofErr w:type="gramStart"/>
-      <w:r>
-        <w:rPr>
-          <w:rFonts w:asciiTheme="minorHAnsi" w:hAnsiTheme="minorHAnsi" w:cstheme="minorHAnsi"/>
-          <w:color w:val="000000" w:themeColor="text1"/>
-          <w:sz w:val="16"/>
-          <w:szCs w:val="16"/>
-        </w:rPr>
-        <w:t>width</w:t>
-      </w:r>
-      <w:proofErr w:type="gramEnd"/>
-      <w:r>
-        <w:rPr>
-          <w:rFonts w:asciiTheme="minorHAnsi" w:hAnsiTheme="minorHAnsi" w:cstheme="minorHAnsi"/>
-          <w:color w:val="000000" w:themeColor="text1"/>
-          <w:sz w:val="16"/>
-          <w:szCs w:val="16"/>
-        </w:rPr>
-        <w:t>="50%" height="100%" /&gt;</w:t>
+        <w:t xml:space="preserve">                             width="50%" height="100%" /&gt;</w:t>
       </w:r>
     </w:p>
     <w:p>
@@ -1214,27 +791,7 @@
           <w:sz w:val="16"/>
           <w:szCs w:val="16"/>
         </w:rPr>
-        <w:t xml:space="preserve">                               </w:t>
-      </w:r>
-      <w:proofErr w:type="gramStart"/>
-      <w:r>
-        <w:rPr>
-          <w:rFonts w:asciiTheme="minorHAnsi" w:hAnsiTheme="minorHAnsi" w:cstheme="minorHAnsi"/>
-          <w:color w:val="000000" w:themeColor="text1"/>
-          <w:sz w:val="16"/>
-          <w:szCs w:val="16"/>
-        </w:rPr>
-        <w:t>width</w:t>
-      </w:r>
-      <w:proofErr w:type="gramEnd"/>
-      <w:r>
-        <w:rPr>
-          <w:rFonts w:asciiTheme="minorHAnsi" w:hAnsiTheme="minorHAnsi" w:cstheme="minorHAnsi"/>
-          <w:color w:val="000000" w:themeColor="text1"/>
-          <w:sz w:val="16"/>
-          <w:szCs w:val="16"/>
-        </w:rPr>
-        <w:t>="50%" height="100%"&gt;</w:t>
+        <w:t xml:space="preserve">                               width="50%" height="100%"&gt;</w:t>
       </w:r>
     </w:p>
     <w:p>
@@ -1276,27 +833,7 @@
           <w:sz w:val="16"/>
           <w:szCs w:val="16"/>
         </w:rPr>
-        <w:t xml:space="preserve">                                         </w:t>
-      </w:r>
-      <w:proofErr w:type="gramStart"/>
-      <w:r>
-        <w:rPr>
-          <w:rFonts w:asciiTheme="minorHAnsi" w:hAnsiTheme="minorHAnsi" w:cstheme="minorHAnsi"/>
-          <w:color w:val="000000" w:themeColor="text1"/>
-          <w:sz w:val="16"/>
-          <w:szCs w:val="16"/>
-        </w:rPr>
-        <w:t>width</w:t>
-      </w:r>
-      <w:proofErr w:type="gramEnd"/>
-      <w:r>
-        <w:rPr>
-          <w:rFonts w:asciiTheme="minorHAnsi" w:hAnsiTheme="minorHAnsi" w:cstheme="minorHAnsi"/>
-          <w:color w:val="000000" w:themeColor="text1"/>
-          <w:sz w:val="16"/>
-          <w:szCs w:val="16"/>
-        </w:rPr>
-        <w:t>="50%" height="50%" /&gt;</w:t>
+        <w:t xml:space="preserve">                                         width="50%" height="50%" /&gt;</w:t>
       </w:r>
     </w:p>
     <w:p>
@@ -1339,27 +876,7 @@
           <w:sz w:val="16"/>
           <w:szCs w:val="16"/>
         </w:rPr>
-        <w:t xml:space="preserve">        &lt;/</w:t>
-      </w:r>
-      <w:proofErr w:type="spellStart"/>
-      <w:r>
-        <w:rPr>
-          <w:rFonts w:asciiTheme="minorHAnsi" w:hAnsiTheme="minorHAnsi" w:cstheme="minorHAnsi"/>
-          <w:color w:val="000000" w:themeColor="text1"/>
-          <w:sz w:val="16"/>
-          <w:szCs w:val="16"/>
-        </w:rPr>
-        <w:t>topLayout</w:t>
-      </w:r>
-      <w:proofErr w:type="spellEnd"/>
-      <w:r>
-        <w:rPr>
-          <w:rFonts w:asciiTheme="minorHAnsi" w:hAnsiTheme="minorHAnsi" w:cstheme="minorHAnsi"/>
-          <w:color w:val="000000" w:themeColor="text1"/>
-          <w:sz w:val="16"/>
-          <w:szCs w:val="16"/>
-        </w:rPr>
-        <w:t>&gt;</w:t>
+        <w:t xml:space="preserve">        &lt;/topLayout&gt;</w:t>
       </w:r>
     </w:p>
     <w:p>
@@ -1462,29 +979,7 @@
           <w:szCs w:val="16"/>
           <w:lang w:bidi="ar-SA"/>
         </w:rPr>
-        <w:t>&lt;/</w:t>
-      </w:r>
-      <w:proofErr w:type="spellStart"/>
-      <w:r>
-        <w:rPr>
-          <w:rFonts w:eastAsia="Times New Roman" w:cstheme="minorHAnsi"/>
-          <w:color w:val="000000" w:themeColor="text1"/>
-          <w:sz w:val="16"/>
-          <w:szCs w:val="16"/>
-          <w:lang w:bidi="ar-SA"/>
-        </w:rPr>
-        <w:t>smil</w:t>
-      </w:r>
-      <w:proofErr w:type="spellEnd"/>
-      <w:r>
-        <w:rPr>
-          <w:rFonts w:eastAsia="Times New Roman" w:cstheme="minorHAnsi"/>
-          <w:color w:val="000000" w:themeColor="text1"/>
-          <w:sz w:val="16"/>
-          <w:szCs w:val="16"/>
-          <w:lang w:bidi="ar-SA"/>
-        </w:rPr>
-        <w:t>&gt;</w:t>
+        <w:t>&lt;/smil&gt;</w:t>
       </w:r>
     </w:p>
     <w:p>
@@ -1523,7 +1018,7 @@
           <w:lang w:bidi="ar-SA"/>
         </w:rPr>
         <w:drawing>
-          <wp:inline distT="0" distB="0" distL="0" distR="0">
+          <wp:inline distT="0" distB="0" distL="0" distR="0" wp14:anchorId="58F2A65E" wp14:editId="6FE53CDC">
             <wp:extent cx="3048000" cy="2286000"/>
             <wp:effectExtent l="0" t="0" r="0" b="0"/>
             <wp:docPr id="2" name="Picture 2" descr="picture of layout"/>
@@ -1594,21 +1089,7 @@
           <w:sz w:val="36"/>
           <w:szCs w:val="36"/>
         </w:rPr>
-        <w:t>(c</w:t>
-      </w:r>
-      <w:r>
-        <w:rPr>
-          <w:sz w:val="36"/>
-          <w:szCs w:val="36"/>
-        </w:rPr>
-        <w:t xml:space="preserve">) </w:t>
-      </w:r>
-      <w:r>
-        <w:rPr>
-          <w:sz w:val="36"/>
-          <w:szCs w:val="36"/>
-        </w:rPr>
-        <w:t xml:space="preserve">What is </w:t>
+        <w:t xml:space="preserve">(c) What is </w:t>
       </w:r>
       <w:r>
         <w:rPr>
@@ -1635,61 +1116,7 @@
         <w:rPr>
           <w:sz w:val="28"/>
         </w:rPr>
-        <w:t>HTML stands for Hyper Text Markup Language.</w:t>
-      </w:r>
-      <w:r>
-        <w:rPr>
-          <w:sz w:val="28"/>
-        </w:rPr>
-        <w:t xml:space="preserve"> </w:t>
-      </w:r>
-      <w:r>
-        <w:rPr>
-          <w:sz w:val="28"/>
-        </w:rPr>
-        <w:t xml:space="preserve">It was proposed by Tim Berners-Lee in 1987. </w:t>
-      </w:r>
-      <w:r>
-        <w:rPr>
-          <w:sz w:val="28"/>
-        </w:rPr>
-        <w:t>It is the main markup language for creating web pages and other information that can be displayed in a web browser.</w:t>
-      </w:r>
-      <w:r>
-        <w:rPr>
-          <w:sz w:val="28"/>
-        </w:rPr>
-        <w:t xml:space="preserve"> It creates structured documents by denoting structural semantics for text like headings, lists, links, quotes etc. It allows images and objects to be embedded to create interactive forms.</w:t>
-      </w:r>
-      <w:r>
-        <w:rPr>
-          <w:sz w:val="28"/>
-        </w:rPr>
-        <w:t xml:space="preserve"> The filename extension is .html/</w:t>
-      </w:r>
-      <w:r>
-        <w:rPr>
-          <w:sz w:val="28"/>
-        </w:rPr>
-        <w:t xml:space="preserve"> </w:t>
-      </w:r>
-      <w:r>
-        <w:rPr>
-          <w:sz w:val="28"/>
-        </w:rPr>
-        <w:t>.htm.</w:t>
-      </w:r>
-      <w:r>
-        <w:rPr>
-          <w:sz w:val="28"/>
-        </w:rPr>
-        <w:t xml:space="preserve"> </w:t>
-      </w:r>
-      <w:r>
-        <w:rPr>
-          <w:sz w:val="28"/>
-        </w:rPr>
-        <w:t xml:space="preserve"> HTML is not case sensitive.</w:t>
+        <w:t>HTML stands for Hyper Text Markup Language. It was proposed by Tim Berners-Lee in 1987. It is the main markup language for creating web pages and other information that can be displayed in a web browser. It creates structured documents by denoting structural semantics for text like headings, lists, links, quotes etc. It allows images and objects to be embedded to create interactive forms. The filename extension is .html/ .htm.  HTML is not case sensitive.</w:t>
       </w:r>
     </w:p>
     <w:p>
@@ -1719,35 +1146,7 @@
           <w:rFonts w:cstheme="minorHAnsi"/>
           <w:sz w:val="28"/>
         </w:rPr>
-        <w:t>s origin was</w:t>
-      </w:r>
-      <w:r>
-        <w:rPr>
-          <w:rFonts w:cstheme="minorHAnsi"/>
-          <w:sz w:val="28"/>
-        </w:rPr>
-        <w:t xml:space="preserve"> World Wide Web Consortium</w:t>
-      </w:r>
-      <w:r>
-        <w:rPr>
-          <w:rFonts w:cstheme="minorHAnsi"/>
-          <w:sz w:val="28"/>
-        </w:rPr>
-        <w:t xml:space="preserve"> </w:t>
-      </w:r>
-      <w:r>
-        <w:rPr>
-          <w:rFonts w:cstheme="minorHAnsi"/>
-          <w:sz w:val="28"/>
-        </w:rPr>
-        <w:t>(W3C).</w:t>
-      </w:r>
-      <w:r>
-        <w:rPr>
-          <w:rFonts w:cstheme="minorHAnsi"/>
-          <w:sz w:val="28"/>
-        </w:rPr>
-        <w:t xml:space="preserve"> </w:t>
+        <w:t xml:space="preserve">s origin was World Wide Web Consortium (W3C). </w:t>
       </w:r>
       <w:r>
         <w:rPr>
@@ -1774,99 +1173,22 @@
           <w:color w:val="000000"/>
           <w:sz w:val="28"/>
         </w:rPr>
-        <w:t>is a family of XML languages which extend or mirror versions of HTML. It does not allow omission of any tags or use of attribute minimization. XHTML requires that there be an end tag to every start tag and all nested tags must be closed in the right order.</w:t>
-      </w:r>
-      <w:r>
-        <w:rPr>
-          <w:rFonts w:cstheme="minorHAnsi"/>
-          <w:color w:val="000000"/>
-          <w:sz w:val="28"/>
-        </w:rPr>
-        <w:t xml:space="preserve"> </w:t>
-      </w:r>
-      <w:r>
-        <w:rPr>
-          <w:rFonts w:cstheme="minorHAnsi"/>
-          <w:sz w:val="28"/>
-        </w:rPr>
-        <w:t>The filename extension is</w:t>
-      </w:r>
-      <w:r>
-        <w:rPr>
-          <w:rFonts w:cstheme="minorHAnsi"/>
-          <w:sz w:val="28"/>
-        </w:rPr>
-        <w:t xml:space="preserve"> </w:t>
-      </w:r>
-      <w:r>
-        <w:rPr>
-          <w:rFonts w:cstheme="minorHAnsi"/>
-          <w:color w:val="000000"/>
-          <w:sz w:val="28"/>
-        </w:rPr>
-        <w:t>.</w:t>
-      </w:r>
-      <w:proofErr w:type="spellStart"/>
-      <w:r>
-        <w:rPr>
-          <w:rFonts w:cstheme="minorHAnsi"/>
-          <w:color w:val="000000"/>
-          <w:sz w:val="28"/>
-        </w:rPr>
-        <w:t>xhtml</w:t>
-      </w:r>
-      <w:proofErr w:type="spellEnd"/>
-      <w:r>
-        <w:rPr>
-          <w:rFonts w:cstheme="minorHAnsi"/>
-          <w:color w:val="000000"/>
-          <w:sz w:val="28"/>
-        </w:rPr>
-        <w:t>, .</w:t>
-      </w:r>
-      <w:proofErr w:type="spellStart"/>
-      <w:r>
-        <w:rPr>
-          <w:rFonts w:cstheme="minorHAnsi"/>
-          <w:color w:val="000000"/>
-          <w:sz w:val="28"/>
-        </w:rPr>
-        <w:t>xht</w:t>
-      </w:r>
-      <w:proofErr w:type="spellEnd"/>
-      <w:r>
-        <w:rPr>
-          <w:rFonts w:cstheme="minorHAnsi"/>
-          <w:color w:val="000000"/>
-          <w:sz w:val="28"/>
-        </w:rPr>
-        <w:t>, .xml, .html, .</w:t>
-      </w:r>
-      <w:proofErr w:type="spellStart"/>
-      <w:r>
-        <w:rPr>
-          <w:rFonts w:cstheme="minorHAnsi"/>
-          <w:color w:val="000000"/>
-          <w:sz w:val="28"/>
-        </w:rPr>
-        <w:t>htm</w:t>
-      </w:r>
-      <w:proofErr w:type="spellEnd"/>
-      <w:r>
-        <w:rPr>
-          <w:rFonts w:cstheme="minorHAnsi"/>
-          <w:color w:val="000000"/>
-          <w:sz w:val="28"/>
-        </w:rPr>
-        <w:t>.</w:t>
-      </w:r>
-      <w:r>
-        <w:rPr>
-          <w:rFonts w:cstheme="minorHAnsi"/>
-          <w:color w:val="000000"/>
-          <w:sz w:val="28"/>
-        </w:rPr>
-        <w:t xml:space="preserve"> XHTML is case sensitive.</w:t>
+        <w:t xml:space="preserve">is a family of XML languages which extend or mirror versions of HTML. It does not allow omission of any tags or use of attribute minimization. XHTML requires that there be an end tag to every start tag and all nested tags must be closed in the right order. </w:t>
+      </w:r>
+      <w:r>
+        <w:rPr>
+          <w:rFonts w:cstheme="minorHAnsi"/>
+          <w:sz w:val="28"/>
+        </w:rPr>
+        <w:t xml:space="preserve">The filename extension is </w:t>
+      </w:r>
+      <w:r>
+        <w:rPr>
+          <w:rFonts w:cstheme="minorHAnsi"/>
+          <w:color w:val="000000"/>
+          <w:sz w:val="28"/>
+        </w:rPr>
+        <w:t>.xhtml, .xht, .xml, .html, .htm. XHTML is case sensitive.</w:t>
       </w:r>
     </w:p>
     <w:p>
@@ -1929,46 +1251,27 @@
           <w:sz w:val="36"/>
           <w:szCs w:val="36"/>
         </w:rPr>
-        <w:t xml:space="preserve"> </w:t>
-      </w:r>
-      <w:r>
+        <w:t xml:space="preserve"> Draw a graphic using svg2.</w:t>
+      </w:r>
+    </w:p>
+    <w:p>
+      <w:pPr>
         <w:rPr>
           <w:rFonts w:ascii="Arial" w:hAnsi="Arial" w:cs="Arial"/>
           <w:color w:val="000000"/>
           <w:sz w:val="36"/>
           <w:szCs w:val="36"/>
         </w:rPr>
-        <w:t>Draw a graphic using svg2.</w:t>
-      </w:r>
-    </w:p>
-    <w:p>
-      <w:pPr>
+      </w:pPr>
+      <w:r>
         <w:rPr>
           <w:rFonts w:ascii="Arial" w:hAnsi="Arial" w:cs="Arial"/>
           <w:color w:val="000000"/>
           <w:sz w:val="36"/>
           <w:szCs w:val="36"/>
         </w:rPr>
-      </w:pPr>
-      <w:r>
-        <w:rPr>
-          <w:rFonts w:ascii="Arial" w:hAnsi="Arial" w:cs="Arial"/>
-          <w:color w:val="000000"/>
-          <w:sz w:val="36"/>
-          <w:szCs w:val="36"/>
-        </w:rPr>
-        <w:t>A Graphic using SVG2:</w:t>
-      </w:r>
-      <w:r>
-        <w:rPr>
-          <w:rFonts w:ascii="Arial" w:hAnsi="Arial" w:cs="Arial"/>
-          <w:color w:val="000000"/>
-          <w:sz w:val="36"/>
-          <w:szCs w:val="36"/>
-        </w:rPr>
-        <w:t xml:space="preserve"> </w:t>
-      </w:r>
-      <w:proofErr w:type="gramStart"/>
+        <w:t xml:space="preserve">A Graphic using SVG2: </w:t>
+      </w:r>
       <w:r>
         <w:rPr>
           <w:rFonts w:ascii="Arial" w:hAnsi="Arial" w:cs="Arial"/>
@@ -1992,17 +1295,7 @@
           <w:sz w:val="24"/>
           <w:szCs w:val="24"/>
         </w:rPr>
-        <w:t>https</w:t>
-      </w:r>
-      <w:proofErr w:type="gramEnd"/>
-      <w:r>
-        <w:rPr>
-          <w:rFonts w:ascii="Arial" w:hAnsi="Arial" w:cs="Arial"/>
-          <w:color w:val="000000"/>
-          <w:sz w:val="24"/>
-          <w:szCs w:val="24"/>
-        </w:rPr>
-        <w:t>://editor.method.ac/)</w:t>
+        <w:t>https://editor.method.ac/)</w:t>
       </w:r>
     </w:p>
     <w:p>
@@ -2019,7 +1312,7 @@
           <w:lang w:bidi="ar-SA"/>
         </w:rPr>
         <w:drawing>
-          <wp:inline distT="0" distB="0" distL="0" distR="0" wp14:anchorId="60C666A1" wp14:editId="36F862EE">
+          <wp:inline distT="0" distB="0" distL="0" distR="0" wp14:anchorId="485CC686" wp14:editId="2A38CD3C">
             <wp:extent cx="5943600" cy="3076575"/>
             <wp:effectExtent l="0" t="0" r="0" b="9525"/>
             <wp:docPr id="1" name="Picture 1"/>
@@ -2131,57 +1424,7 @@
           <w:szCs w:val="24"/>
           <w:shd w:val="clear" w:color="auto" w:fill="FFFFFF"/>
         </w:rPr>
-        <w:t>The Human Visual Dynamic (HVD) is a system</w:t>
-      </w:r>
-      <w:r>
-        <w:rPr>
-          <w:rFonts w:cstheme="minorHAnsi"/>
-          <w:color w:val="000000" w:themeColor="text1"/>
-          <w:sz w:val="24"/>
-          <w:szCs w:val="24"/>
-          <w:shd w:val="clear" w:color="auto" w:fill="FFFFFF"/>
-        </w:rPr>
-        <w:t xml:space="preserve"> </w:t>
-      </w:r>
-      <w:r>
-        <w:rPr>
-          <w:rFonts w:cstheme="minorHAnsi"/>
-          <w:color w:val="000000" w:themeColor="text1"/>
-          <w:sz w:val="24"/>
-          <w:szCs w:val="24"/>
-          <w:shd w:val="clear" w:color="auto" w:fill="FFFFFF"/>
-        </w:rPr>
-        <w:t xml:space="preserve">that </w:t>
-      </w:r>
-      <w:r>
-        <w:rPr>
-          <w:rFonts w:cstheme="minorHAnsi"/>
-          <w:color w:val="000000" w:themeColor="text1"/>
-          <w:sz w:val="24"/>
-          <w:szCs w:val="24"/>
-          <w:shd w:val="clear" w:color="auto" w:fill="FFFFFF"/>
-        </w:rPr>
-        <w:t>attempts to select salient areas to reduce cognitive processing efforts. Computational models of visual attention try to predict the most relevant and important areas of videos or images viewed by the human eye. Such models, in turn, can be applied to areas such as computer graphics, video coding, and quality assessment. Although several models have been proposed, only one of them is applicable to high dynamic range (HDR) image content, and no work has been done for HDR videos. Moreover, the main shortcoming of the existing models is that they cannot sim</w:t>
-      </w:r>
-      <w:r>
-        <w:rPr>
-          <w:rFonts w:cstheme="minorHAnsi"/>
-          <w:color w:val="000000" w:themeColor="text1"/>
-          <w:sz w:val="24"/>
-          <w:szCs w:val="24"/>
-          <w:shd w:val="clear" w:color="auto" w:fill="FFFFFF"/>
-        </w:rPr>
-        <w:t>ulate the characteristics of HVD</w:t>
-      </w:r>
-      <w:r>
-        <w:rPr>
-          <w:rFonts w:cstheme="minorHAnsi"/>
-          <w:color w:val="000000" w:themeColor="text1"/>
-          <w:sz w:val="24"/>
-          <w:szCs w:val="24"/>
-          <w:shd w:val="clear" w:color="auto" w:fill="FFFFFF"/>
-        </w:rPr>
-        <w:t xml:space="preserve"> under the wide luminous range found in HDR content. This paper addresses these issues by presenting a computational approach to model the bottom-up visual saliency for HDR input by combining spatial and temporal visual features. An analysis of eye movement data affirms the effectiveness of the proposed model. Comparisons employing three well-known quantitative metrics show that the proposed model substantially improves predictions of visual attention for HDR content.</w:t>
+        <w:t>The Human Visual Dynamic (HVD) is a system that attempts to select salient areas to reduce cognitive processing efforts. Computational models of visual attention try to predict the most relevant and important areas of videos or images viewed by the human eye. Such models, in turn, can be applied to areas such as computer graphics, video coding, and quality assessment. Although several models have been proposed, only one of them is applicable to high dynamic range (HDR) image content, and no work has been done for HDR videos. Moreover, the main shortcoming of the existing models is that they cannot simulate the characteristics of HVD under the wide luminous range found in HDR content. This paper addresses these issues by presenting a computational approach to model the bottom-up visual saliency for HDR input by combining spatial and temporal visual features. An analysis of eye movement data affirms the effectiveness of the proposed model. Comparisons employing three well-known quantitative metrics show that the proposed model substantially improves predictions of visual attention for HDR content.</w:t>
       </w:r>
     </w:p>
     <w:p>
@@ -2233,653 +1476,261 @@
           <w:szCs w:val="18"/>
         </w:rPr>
       </w:pPr>
-      <w:proofErr w:type="gramStart"/>
-      <w:r>
-        <w:rPr>
-          <w:rFonts w:cstheme="minorHAnsi"/>
-          <w:color w:val="000000"/>
-          <w:sz w:val="18"/>
-          <w:szCs w:val="18"/>
-        </w:rPr>
-        <w:t>from</w:t>
-      </w:r>
-      <w:proofErr w:type="gramEnd"/>
-      <w:r>
-        <w:rPr>
-          <w:rFonts w:cstheme="minorHAnsi"/>
-          <w:color w:val="000000"/>
-          <w:sz w:val="18"/>
-          <w:szCs w:val="18"/>
-        </w:rPr>
-        <w:t xml:space="preserve"> </w:t>
-      </w:r>
-      <w:proofErr w:type="spellStart"/>
-      <w:r>
-        <w:rPr>
-          <w:rFonts w:cstheme="minorHAnsi"/>
-          <w:color w:val="000000"/>
-          <w:sz w:val="18"/>
-          <w:szCs w:val="18"/>
-        </w:rPr>
-        <w:t>qiskit</w:t>
-      </w:r>
-      <w:proofErr w:type="spellEnd"/>
-      <w:r>
-        <w:rPr>
-          <w:rFonts w:cstheme="minorHAnsi"/>
-          <w:color w:val="000000"/>
-          <w:sz w:val="18"/>
-          <w:szCs w:val="18"/>
-        </w:rPr>
-        <w:t xml:space="preserve"> import </w:t>
-      </w:r>
-      <w:proofErr w:type="spellStart"/>
-      <w:r>
-        <w:rPr>
-          <w:rFonts w:cstheme="minorHAnsi"/>
-          <w:color w:val="000000"/>
-          <w:sz w:val="18"/>
-          <w:szCs w:val="18"/>
-        </w:rPr>
-        <w:t>QuantumProgram</w:t>
-      </w:r>
-      <w:proofErr w:type="spellEnd"/>
-    </w:p>
-    <w:p>
-      <w:pPr>
-        <w:rPr>
-          <w:rFonts w:cstheme="minorHAnsi"/>
-          <w:color w:val="000000"/>
-          <w:sz w:val="18"/>
-          <w:szCs w:val="18"/>
-        </w:rPr>
-      </w:pPr>
-      <w:r>
-        <w:rPr>
-          <w:rFonts w:cstheme="minorHAnsi"/>
-          <w:color w:val="000000"/>
-          <w:sz w:val="18"/>
-          <w:szCs w:val="18"/>
-        </w:rPr>
-        <w:t xml:space="preserve"># Create a </w:t>
-      </w:r>
-      <w:proofErr w:type="spellStart"/>
-      <w:r>
-        <w:rPr>
-          <w:rFonts w:cstheme="minorHAnsi"/>
-          <w:color w:val="000000"/>
-          <w:sz w:val="18"/>
-          <w:szCs w:val="18"/>
-        </w:rPr>
-        <w:t>QuantumProgram</w:t>
-      </w:r>
-      <w:proofErr w:type="spellEnd"/>
-      <w:r>
-        <w:rPr>
-          <w:rFonts w:cstheme="minorHAnsi"/>
-          <w:color w:val="000000"/>
-          <w:sz w:val="18"/>
-          <w:szCs w:val="18"/>
-        </w:rPr>
-        <w:t xml:space="preserve"> object instance.</w:t>
-      </w:r>
-    </w:p>
-    <w:p>
-      <w:pPr>
-        <w:rPr>
-          <w:rFonts w:cstheme="minorHAnsi"/>
-          <w:color w:val="000000"/>
-          <w:sz w:val="18"/>
-          <w:szCs w:val="18"/>
-        </w:rPr>
-      </w:pPr>
-      <w:proofErr w:type="spellStart"/>
-      <w:proofErr w:type="gramStart"/>
-      <w:r>
-        <w:rPr>
-          <w:rFonts w:cstheme="minorHAnsi"/>
-          <w:color w:val="000000"/>
-          <w:sz w:val="18"/>
-          <w:szCs w:val="18"/>
-        </w:rPr>
-        <w:t>qp</w:t>
-      </w:r>
-      <w:proofErr w:type="spellEnd"/>
-      <w:proofErr w:type="gramEnd"/>
-      <w:r>
-        <w:rPr>
-          <w:rFonts w:cstheme="minorHAnsi"/>
-          <w:color w:val="000000"/>
-          <w:sz w:val="18"/>
-          <w:szCs w:val="18"/>
-        </w:rPr>
-        <w:t xml:space="preserve"> = </w:t>
-      </w:r>
-      <w:proofErr w:type="spellStart"/>
-      <w:r>
-        <w:rPr>
-          <w:rFonts w:cstheme="minorHAnsi"/>
-          <w:color w:val="000000"/>
-          <w:sz w:val="18"/>
-          <w:szCs w:val="18"/>
-        </w:rPr>
-        <w:t>QuantumProgram</w:t>
-      </w:r>
-      <w:proofErr w:type="spellEnd"/>
-      <w:r>
-        <w:rPr>
-          <w:rFonts w:cstheme="minorHAnsi"/>
-          <w:color w:val="000000"/>
-          <w:sz w:val="18"/>
-          <w:szCs w:val="18"/>
-        </w:rPr>
-        <w:t>()</w:t>
-      </w:r>
-    </w:p>
-    <w:p>
-      <w:pPr>
-        <w:rPr>
-          <w:rFonts w:cstheme="minorHAnsi"/>
-          <w:color w:val="000000"/>
-          <w:sz w:val="18"/>
-          <w:szCs w:val="18"/>
-        </w:rPr>
-      </w:pPr>
-      <w:r>
-        <w:rPr>
-          <w:rFonts w:cstheme="minorHAnsi"/>
-          <w:color w:val="000000"/>
-          <w:sz w:val="18"/>
-          <w:szCs w:val="18"/>
-        </w:rPr>
-        <w:t># Create a Quantum Register called "</w:t>
-      </w:r>
-      <w:proofErr w:type="spellStart"/>
-      <w:r>
-        <w:rPr>
-          <w:rFonts w:cstheme="minorHAnsi"/>
-          <w:color w:val="000000"/>
-          <w:sz w:val="18"/>
-          <w:szCs w:val="18"/>
-        </w:rPr>
-        <w:t>qr</w:t>
-      </w:r>
-      <w:proofErr w:type="spellEnd"/>
-      <w:r>
-        <w:rPr>
-          <w:rFonts w:cstheme="minorHAnsi"/>
-          <w:color w:val="000000"/>
-          <w:sz w:val="18"/>
-          <w:szCs w:val="18"/>
-        </w:rPr>
-        <w:t>" with 2 qubits.</w:t>
-      </w:r>
-    </w:p>
-    <w:p>
-      <w:pPr>
-        <w:rPr>
-          <w:rFonts w:cstheme="minorHAnsi"/>
-          <w:color w:val="000000"/>
-          <w:sz w:val="18"/>
-          <w:szCs w:val="18"/>
-        </w:rPr>
-      </w:pPr>
-      <w:proofErr w:type="spellStart"/>
-      <w:proofErr w:type="gramStart"/>
-      <w:r>
-        <w:rPr>
-          <w:rFonts w:cstheme="minorHAnsi"/>
-          <w:color w:val="000000"/>
-          <w:sz w:val="18"/>
-          <w:szCs w:val="18"/>
-        </w:rPr>
-        <w:t>qr</w:t>
-      </w:r>
-      <w:proofErr w:type="spellEnd"/>
-      <w:proofErr w:type="gramEnd"/>
-      <w:r>
-        <w:rPr>
-          <w:rFonts w:cstheme="minorHAnsi"/>
-          <w:color w:val="000000"/>
-          <w:sz w:val="18"/>
-          <w:szCs w:val="18"/>
-        </w:rPr>
-        <w:t xml:space="preserve"> = </w:t>
-      </w:r>
-      <w:proofErr w:type="spellStart"/>
-      <w:r>
-        <w:rPr>
-          <w:rFonts w:cstheme="minorHAnsi"/>
-          <w:color w:val="000000"/>
-          <w:sz w:val="18"/>
-          <w:szCs w:val="18"/>
-        </w:rPr>
-        <w:t>qp.</w:t>
-      </w:r>
-      <w:r>
-        <w:rPr>
-          <w:rFonts w:cstheme="minorHAnsi"/>
-          <w:color w:val="000000"/>
-          <w:sz w:val="18"/>
-          <w:szCs w:val="18"/>
-        </w:rPr>
-        <w:t>create_quantum_register</w:t>
-      </w:r>
-      <w:proofErr w:type="spellEnd"/>
-      <w:r>
-        <w:rPr>
-          <w:rFonts w:cstheme="minorHAnsi"/>
-          <w:color w:val="000000"/>
-          <w:sz w:val="18"/>
-          <w:szCs w:val="18"/>
-        </w:rPr>
-        <w:t>('qr',2)</w:t>
-      </w:r>
-    </w:p>
-    <w:p>
-      <w:pPr>
-        <w:rPr>
-          <w:rFonts w:cstheme="minorHAnsi"/>
-          <w:color w:val="000000"/>
-          <w:sz w:val="18"/>
-          <w:szCs w:val="18"/>
-        </w:rPr>
-      </w:pPr>
-      <w:r>
-        <w:rPr>
-          <w:rFonts w:cstheme="minorHAnsi"/>
-          <w:color w:val="000000"/>
-          <w:sz w:val="18"/>
-          <w:szCs w:val="18"/>
-        </w:rPr>
-        <w:t># Create a Classical Register called "</w:t>
-      </w:r>
-      <w:proofErr w:type="spellStart"/>
-      <w:r>
-        <w:rPr>
-          <w:rFonts w:cstheme="minorHAnsi"/>
-          <w:color w:val="000000"/>
-          <w:sz w:val="18"/>
-          <w:szCs w:val="18"/>
-        </w:rPr>
-        <w:t>cr</w:t>
-      </w:r>
-      <w:proofErr w:type="spellEnd"/>
-      <w:r>
-        <w:rPr>
-          <w:rFonts w:cstheme="minorHAnsi"/>
-          <w:color w:val="000000"/>
-          <w:sz w:val="18"/>
-          <w:szCs w:val="18"/>
-        </w:rPr>
-        <w:t>" with 2 bits.</w:t>
-      </w:r>
-    </w:p>
-    <w:p>
-      <w:pPr>
-        <w:rPr>
-          <w:rFonts w:cstheme="minorHAnsi"/>
-          <w:color w:val="000000"/>
-          <w:sz w:val="18"/>
-          <w:szCs w:val="18"/>
-        </w:rPr>
-      </w:pPr>
-      <w:proofErr w:type="spellStart"/>
-      <w:proofErr w:type="gramStart"/>
-      <w:r>
-        <w:rPr>
-          <w:rFonts w:cstheme="minorHAnsi"/>
-          <w:color w:val="000000"/>
-          <w:sz w:val="18"/>
-          <w:szCs w:val="18"/>
-        </w:rPr>
-        <w:t>cr</w:t>
-      </w:r>
-      <w:proofErr w:type="spellEnd"/>
-      <w:proofErr w:type="gramEnd"/>
-      <w:r>
-        <w:rPr>
-          <w:rFonts w:cstheme="minorHAnsi"/>
-          <w:color w:val="000000"/>
-          <w:sz w:val="18"/>
-          <w:szCs w:val="18"/>
-        </w:rPr>
-        <w:t xml:space="preserve"> = </w:t>
-      </w:r>
-      <w:proofErr w:type="spellStart"/>
-      <w:r>
-        <w:rPr>
-          <w:rFonts w:cstheme="minorHAnsi"/>
-          <w:color w:val="000000"/>
-          <w:sz w:val="18"/>
-          <w:szCs w:val="18"/>
-        </w:rPr>
-        <w:t>qp.create_classical_register</w:t>
-      </w:r>
-      <w:proofErr w:type="spellEnd"/>
-      <w:r>
-        <w:rPr>
-          <w:rFonts w:cstheme="minorHAnsi"/>
-          <w:color w:val="000000"/>
-          <w:sz w:val="18"/>
-          <w:szCs w:val="18"/>
-        </w:rPr>
-        <w:t>('cr',2)</w:t>
-      </w:r>
-    </w:p>
-    <w:p>
-      <w:pPr>
-        <w:rPr>
-          <w:rFonts w:cstheme="minorHAnsi"/>
-          <w:color w:val="000000"/>
-          <w:sz w:val="18"/>
-          <w:szCs w:val="18"/>
-        </w:rPr>
-      </w:pPr>
-      <w:r>
-        <w:rPr>
-          <w:rFonts w:cstheme="minorHAnsi"/>
-          <w:color w:val="000000"/>
-          <w:sz w:val="18"/>
-          <w:szCs w:val="18"/>
-        </w:rPr>
-        <w:t># Create a Quantum Circuit c</w:t>
-      </w:r>
-      <w:r>
-        <w:rPr>
-          <w:rFonts w:cstheme="minorHAnsi"/>
-          <w:color w:val="000000"/>
-          <w:sz w:val="18"/>
-          <w:szCs w:val="18"/>
-        </w:rPr>
-        <w:t xml:space="preserve">alled "qc" involving </w:t>
-      </w:r>
-      <w:proofErr w:type="spellStart"/>
-      <w:proofErr w:type="gramStart"/>
-      <w:r>
-        <w:rPr>
-          <w:rFonts w:cstheme="minorHAnsi"/>
-          <w:color w:val="000000"/>
-          <w:sz w:val="18"/>
-          <w:szCs w:val="18"/>
-        </w:rPr>
-        <w:t>qr</w:t>
-      </w:r>
-      <w:proofErr w:type="spellEnd"/>
-      <w:proofErr w:type="gramEnd"/>
-      <w:r>
-        <w:rPr>
-          <w:rFonts w:cstheme="minorHAnsi"/>
-          <w:color w:val="000000"/>
-          <w:sz w:val="18"/>
-          <w:szCs w:val="18"/>
-        </w:rPr>
-        <w:t xml:space="preserve"> and cr.</w:t>
-      </w:r>
-    </w:p>
-    <w:p>
-      <w:pPr>
-        <w:rPr>
-          <w:rFonts w:cstheme="minorHAnsi"/>
-          <w:color w:val="000000"/>
-          <w:sz w:val="18"/>
-          <w:szCs w:val="18"/>
-        </w:rPr>
-      </w:pPr>
-      <w:proofErr w:type="gramStart"/>
-      <w:r>
-        <w:rPr>
-          <w:rFonts w:cstheme="minorHAnsi"/>
-          <w:color w:val="000000"/>
-          <w:sz w:val="18"/>
-          <w:szCs w:val="18"/>
-        </w:rPr>
-        <w:t>qc</w:t>
-      </w:r>
-      <w:proofErr w:type="gramEnd"/>
-      <w:r>
-        <w:rPr>
-          <w:rFonts w:cstheme="minorHAnsi"/>
-          <w:color w:val="000000"/>
-          <w:sz w:val="18"/>
-          <w:szCs w:val="18"/>
-        </w:rPr>
-        <w:t xml:space="preserve"> = </w:t>
-      </w:r>
-      <w:proofErr w:type="spellStart"/>
-      <w:r>
-        <w:rPr>
-          <w:rFonts w:cstheme="minorHAnsi"/>
-          <w:color w:val="000000"/>
-          <w:sz w:val="18"/>
-          <w:szCs w:val="18"/>
-        </w:rPr>
-        <w:t>qp.create_circuit</w:t>
-      </w:r>
-      <w:proofErr w:type="spellEnd"/>
-      <w:r>
-        <w:rPr>
-          <w:rFonts w:cstheme="minorHAnsi"/>
-          <w:color w:val="000000"/>
-          <w:sz w:val="18"/>
-          <w:szCs w:val="18"/>
-        </w:rPr>
-        <w:t>('</w:t>
-      </w:r>
-      <w:proofErr w:type="spellStart"/>
-      <w:r>
-        <w:rPr>
-          <w:rFonts w:cstheme="minorHAnsi"/>
-          <w:color w:val="000000"/>
-          <w:sz w:val="18"/>
-          <w:szCs w:val="18"/>
-        </w:rPr>
-        <w:t>HelloWorldCircuit</w:t>
-      </w:r>
-      <w:proofErr w:type="spellEnd"/>
-      <w:r>
-        <w:rPr>
-          <w:rFonts w:cstheme="minorHAnsi"/>
-          <w:color w:val="000000"/>
-          <w:sz w:val="18"/>
-          <w:szCs w:val="18"/>
-        </w:rPr>
-        <w:t>', [</w:t>
-      </w:r>
-      <w:proofErr w:type="spellStart"/>
-      <w:r>
-        <w:rPr>
-          <w:rFonts w:cstheme="minorHAnsi"/>
-          <w:color w:val="000000"/>
-          <w:sz w:val="18"/>
-          <w:szCs w:val="18"/>
-        </w:rPr>
-        <w:t>qr</w:t>
-      </w:r>
-      <w:proofErr w:type="spellEnd"/>
-      <w:r>
-        <w:rPr>
-          <w:rFonts w:cstheme="minorHAnsi"/>
-          <w:color w:val="000000"/>
-          <w:sz w:val="18"/>
-          <w:szCs w:val="18"/>
-        </w:rPr>
-        <w:t>],[</w:t>
-      </w:r>
-      <w:proofErr w:type="spellStart"/>
-      <w:r>
-        <w:rPr>
-          <w:rFonts w:cstheme="minorHAnsi"/>
-          <w:color w:val="000000"/>
-          <w:sz w:val="18"/>
-          <w:szCs w:val="18"/>
-        </w:rPr>
-        <w:t>cr</w:t>
-      </w:r>
-      <w:proofErr w:type="spellEnd"/>
-      <w:r>
-        <w:rPr>
-          <w:rFonts w:cstheme="minorHAnsi"/>
-          <w:color w:val="000000"/>
-          <w:sz w:val="18"/>
-          <w:szCs w:val="18"/>
-        </w:rPr>
-        <w:t>])</w:t>
-      </w:r>
-    </w:p>
-    <w:p>
-      <w:pPr>
-        <w:rPr>
-          <w:rFonts w:cstheme="minorHAnsi"/>
-          <w:color w:val="000000"/>
-          <w:sz w:val="18"/>
-          <w:szCs w:val="18"/>
-        </w:rPr>
-      </w:pPr>
-      <w:r>
-        <w:rPr>
-          <w:rFonts w:cstheme="minorHAnsi"/>
-          <w:color w:val="000000"/>
-          <w:sz w:val="18"/>
-          <w:szCs w:val="18"/>
-        </w:rPr>
-        <w:t># Setup co</w:t>
-      </w:r>
-      <w:r>
-        <w:rPr>
-          <w:rFonts w:cstheme="minorHAnsi"/>
-          <w:color w:val="000000"/>
-          <w:sz w:val="18"/>
-          <w:szCs w:val="18"/>
-        </w:rPr>
-        <w:t>nnection with real Quantum chip</w:t>
-      </w:r>
-    </w:p>
-    <w:p>
-      <w:pPr>
-        <w:rPr>
-          <w:rFonts w:cstheme="minorHAnsi"/>
-          <w:color w:val="000000"/>
-          <w:sz w:val="18"/>
-          <w:szCs w:val="18"/>
-        </w:rPr>
-      </w:pPr>
-      <w:proofErr w:type="gramStart"/>
-      <w:r>
-        <w:rPr>
-          <w:rFonts w:cstheme="minorHAnsi"/>
-          <w:color w:val="000000"/>
-          <w:sz w:val="18"/>
-          <w:szCs w:val="18"/>
-        </w:rPr>
-        <w:t>backend</w:t>
-      </w:r>
-      <w:proofErr w:type="gramEnd"/>
-      <w:r>
-        <w:rPr>
-          <w:rFonts w:cstheme="minorHAnsi"/>
-          <w:color w:val="000000"/>
-          <w:sz w:val="18"/>
-          <w:szCs w:val="18"/>
-        </w:rPr>
-        <w:t xml:space="preserve"> = 'ibmqx5'</w:t>
-      </w:r>
-    </w:p>
-    <w:p>
-      <w:pPr>
-        <w:rPr>
-          <w:rFonts w:cstheme="minorHAnsi"/>
-          <w:color w:val="000000"/>
-          <w:sz w:val="18"/>
-          <w:szCs w:val="18"/>
-        </w:rPr>
-      </w:pPr>
-      <w:r>
-        <w:rPr>
-          <w:rFonts w:cstheme="minorHAnsi"/>
-          <w:color w:val="000000"/>
-          <w:sz w:val="18"/>
-          <w:szCs w:val="18"/>
-        </w:rPr>
-        <w:t>#Get you token from https://quantumexperience.ng.</w:t>
-      </w:r>
-      <w:r>
-        <w:rPr>
-          <w:rFonts w:cstheme="minorHAnsi"/>
-          <w:color w:val="000000"/>
-          <w:sz w:val="18"/>
-          <w:szCs w:val="18"/>
-        </w:rPr>
-        <w:t>bluemix.net/qx/account/advanced</w:t>
-      </w:r>
-    </w:p>
-    <w:p>
-      <w:pPr>
-        <w:rPr>
-          <w:rFonts w:cstheme="minorHAnsi"/>
-          <w:color w:val="000000"/>
-          <w:sz w:val="18"/>
-          <w:szCs w:val="18"/>
-        </w:rPr>
-      </w:pPr>
-      <w:proofErr w:type="gramStart"/>
-      <w:r>
-        <w:rPr>
-          <w:rFonts w:cstheme="minorHAnsi"/>
-          <w:color w:val="000000"/>
-          <w:sz w:val="18"/>
-          <w:szCs w:val="18"/>
-        </w:rPr>
-        <w:t>token</w:t>
-      </w:r>
-      <w:proofErr w:type="gramEnd"/>
-      <w:r>
-        <w:rPr>
-          <w:rFonts w:cstheme="minorHAnsi"/>
-          <w:color w:val="000000"/>
-          <w:sz w:val="18"/>
-          <w:szCs w:val="18"/>
-        </w:rPr>
-        <w:t xml:space="preserve"> = 'a7dbfb3cfc1252c4a7555020c32808cff17102a467c595801371f7b7f1f7c3a3355d565469aa4a37564df269f3710f33d7d13ba3c900ca947c1513598b64c5e7'</w:t>
-      </w:r>
-    </w:p>
-    <w:p>
-      <w:pPr>
-        <w:rPr>
-          <w:rFonts w:cstheme="minorHAnsi"/>
-          <w:color w:val="000000"/>
-          <w:sz w:val="18"/>
-          <w:szCs w:val="18"/>
-        </w:rPr>
-      </w:pPr>
-      <w:r>
-        <w:rPr>
-          <w:rFonts w:cstheme="minorHAnsi"/>
-          <w:color w:val="000000"/>
-          <w:sz w:val="18"/>
-          <w:szCs w:val="18"/>
-        </w:rPr>
-        <w:t>qp.set_</w:t>
-      </w:r>
-      <w:proofErr w:type="gramStart"/>
-      <w:r>
-        <w:rPr>
-          <w:rFonts w:cstheme="minorHAnsi"/>
-          <w:color w:val="000000"/>
-          <w:sz w:val="18"/>
-          <w:szCs w:val="18"/>
-        </w:rPr>
-        <w:t>api(</w:t>
-      </w:r>
-      <w:proofErr w:type="gramEnd"/>
-      <w:r>
-        <w:rPr>
-          <w:rFonts w:cstheme="minorHAnsi"/>
-          <w:color w:val="000000"/>
-          <w:sz w:val="18"/>
-          <w:szCs w:val="18"/>
-        </w:rPr>
-        <w:t>token,url='https://quantumexperience.ng.bluemix.net/api')</w:t>
+      <w:r>
+        <w:rPr>
+          <w:rFonts w:cstheme="minorHAnsi"/>
+          <w:color w:val="000000"/>
+          <w:sz w:val="18"/>
+          <w:szCs w:val="18"/>
+        </w:rPr>
+        <w:t>from qiskit import QuantumProgram</w:t>
+      </w:r>
+    </w:p>
+    <w:p>
+      <w:pPr>
+        <w:rPr>
+          <w:rFonts w:cstheme="minorHAnsi"/>
+          <w:color w:val="000000"/>
+          <w:sz w:val="18"/>
+          <w:szCs w:val="18"/>
+        </w:rPr>
+      </w:pPr>
+      <w:r>
+        <w:rPr>
+          <w:rFonts w:cstheme="minorHAnsi"/>
+          <w:color w:val="000000"/>
+          <w:sz w:val="18"/>
+          <w:szCs w:val="18"/>
+        </w:rPr>
+        <w:t># Create a QuantumProgram object instance.</w:t>
+      </w:r>
+    </w:p>
+    <w:p>
+      <w:pPr>
+        <w:rPr>
+          <w:rFonts w:cstheme="minorHAnsi"/>
+          <w:color w:val="000000"/>
+          <w:sz w:val="18"/>
+          <w:szCs w:val="18"/>
+        </w:rPr>
+      </w:pPr>
+      <w:r>
+        <w:rPr>
+          <w:rFonts w:cstheme="minorHAnsi"/>
+          <w:color w:val="000000"/>
+          <w:sz w:val="18"/>
+          <w:szCs w:val="18"/>
+        </w:rPr>
+        <w:t>qp = QuantumProgram()</w:t>
+      </w:r>
+    </w:p>
+    <w:p>
+      <w:pPr>
+        <w:rPr>
+          <w:rFonts w:cstheme="minorHAnsi"/>
+          <w:color w:val="000000"/>
+          <w:sz w:val="18"/>
+          <w:szCs w:val="18"/>
+        </w:rPr>
+      </w:pPr>
+      <w:r>
+        <w:rPr>
+          <w:rFonts w:cstheme="minorHAnsi"/>
+          <w:color w:val="000000"/>
+          <w:sz w:val="18"/>
+          <w:szCs w:val="18"/>
+        </w:rPr>
+        <w:t># Create a Quantum Register called "qr" with 2 qubits.</w:t>
+      </w:r>
+    </w:p>
+    <w:p>
+      <w:pPr>
+        <w:rPr>
+          <w:rFonts w:cstheme="minorHAnsi"/>
+          <w:color w:val="000000"/>
+          <w:sz w:val="18"/>
+          <w:szCs w:val="18"/>
+        </w:rPr>
+      </w:pPr>
+      <w:r>
+        <w:rPr>
+          <w:rFonts w:cstheme="minorHAnsi"/>
+          <w:color w:val="000000"/>
+          <w:sz w:val="18"/>
+          <w:szCs w:val="18"/>
+        </w:rPr>
+        <w:t>qr = qp.create_quantum_register('qr',2)</w:t>
+      </w:r>
+    </w:p>
+    <w:p>
+      <w:pPr>
+        <w:rPr>
+          <w:rFonts w:cstheme="minorHAnsi"/>
+          <w:color w:val="000000"/>
+          <w:sz w:val="18"/>
+          <w:szCs w:val="18"/>
+        </w:rPr>
+      </w:pPr>
+      <w:r>
+        <w:rPr>
+          <w:rFonts w:cstheme="minorHAnsi"/>
+          <w:color w:val="000000"/>
+          <w:sz w:val="18"/>
+          <w:szCs w:val="18"/>
+        </w:rPr>
+        <w:t># Create a Classical Register called "cr" with 2 bits.</w:t>
+      </w:r>
+    </w:p>
+    <w:p>
+      <w:pPr>
+        <w:rPr>
+          <w:rFonts w:cstheme="minorHAnsi"/>
+          <w:color w:val="000000"/>
+          <w:sz w:val="18"/>
+          <w:szCs w:val="18"/>
+        </w:rPr>
+      </w:pPr>
+      <w:r>
+        <w:rPr>
+          <w:rFonts w:cstheme="minorHAnsi"/>
+          <w:color w:val="000000"/>
+          <w:sz w:val="18"/>
+          <w:szCs w:val="18"/>
+        </w:rPr>
+        <w:t>cr = qp.create_classical_register('cr',2)</w:t>
+      </w:r>
+    </w:p>
+    <w:p>
+      <w:pPr>
+        <w:rPr>
+          <w:rFonts w:cstheme="minorHAnsi"/>
+          <w:color w:val="000000"/>
+          <w:sz w:val="18"/>
+          <w:szCs w:val="18"/>
+        </w:rPr>
+      </w:pPr>
+      <w:r>
+        <w:rPr>
+          <w:rFonts w:cstheme="minorHAnsi"/>
+          <w:color w:val="000000"/>
+          <w:sz w:val="18"/>
+          <w:szCs w:val="18"/>
+        </w:rPr>
+        <w:t># Create a Quantum Circuit called "qc" involving qr and cr.</w:t>
+      </w:r>
+    </w:p>
+    <w:p>
+      <w:pPr>
+        <w:rPr>
+          <w:rFonts w:cstheme="minorHAnsi"/>
+          <w:color w:val="000000"/>
+          <w:sz w:val="18"/>
+          <w:szCs w:val="18"/>
+        </w:rPr>
+      </w:pPr>
+      <w:r>
+        <w:rPr>
+          <w:rFonts w:cstheme="minorHAnsi"/>
+          <w:color w:val="000000"/>
+          <w:sz w:val="18"/>
+          <w:szCs w:val="18"/>
+        </w:rPr>
+        <w:t>qc = qp.create_circuit('HelloWorldCircuit', [qr],[cr])</w:t>
+      </w:r>
+    </w:p>
+    <w:p>
+      <w:pPr>
+        <w:rPr>
+          <w:rFonts w:cstheme="minorHAnsi"/>
+          <w:color w:val="000000"/>
+          <w:sz w:val="18"/>
+          <w:szCs w:val="18"/>
+        </w:rPr>
+      </w:pPr>
+      <w:r>
+        <w:rPr>
+          <w:rFonts w:cstheme="minorHAnsi"/>
+          <w:color w:val="000000"/>
+          <w:sz w:val="18"/>
+          <w:szCs w:val="18"/>
+        </w:rPr>
+        <w:t># Setup connection with real Quantum chip</w:t>
+      </w:r>
+    </w:p>
+    <w:p>
+      <w:pPr>
+        <w:rPr>
+          <w:rFonts w:cstheme="minorHAnsi"/>
+          <w:color w:val="000000"/>
+          <w:sz w:val="18"/>
+          <w:szCs w:val="18"/>
+        </w:rPr>
+      </w:pPr>
+      <w:r>
+        <w:rPr>
+          <w:rFonts w:cstheme="minorHAnsi"/>
+          <w:color w:val="000000"/>
+          <w:sz w:val="18"/>
+          <w:szCs w:val="18"/>
+        </w:rPr>
+        <w:t>backend = 'ibmqx5'</w:t>
+      </w:r>
+    </w:p>
+    <w:p>
+      <w:pPr>
+        <w:rPr>
+          <w:rFonts w:cstheme="minorHAnsi"/>
+          <w:color w:val="000000"/>
+          <w:sz w:val="18"/>
+          <w:szCs w:val="18"/>
+        </w:rPr>
+      </w:pPr>
+      <w:r>
+        <w:rPr>
+          <w:rFonts w:cstheme="minorHAnsi"/>
+          <w:color w:val="000000"/>
+          <w:sz w:val="18"/>
+          <w:szCs w:val="18"/>
+        </w:rPr>
+        <w:t>#Get you token from https://quantumexperience.ng.bluemix.net/qx/account/advanced</w:t>
+      </w:r>
+    </w:p>
+    <w:p>
+      <w:pPr>
+        <w:rPr>
+          <w:rFonts w:cstheme="minorHAnsi"/>
+          <w:color w:val="000000"/>
+          <w:sz w:val="18"/>
+          <w:szCs w:val="18"/>
+        </w:rPr>
+      </w:pPr>
+      <w:r>
+        <w:rPr>
+          <w:rFonts w:cstheme="minorHAnsi"/>
+          <w:color w:val="000000"/>
+          <w:sz w:val="18"/>
+          <w:szCs w:val="18"/>
+        </w:rPr>
+        <w:t>token = 'a7dbfb3cfc1252c4a7555020c32808cff17102a467c595801371f7b7f1f7c3a3355d565469aa4a37564df269f3710f33d7d13ba3c900ca947c1513598b64c5e7'</w:t>
+      </w:r>
+    </w:p>
+    <w:p>
+      <w:pPr>
+        <w:rPr>
+          <w:rFonts w:cstheme="minorHAnsi"/>
+          <w:color w:val="000000"/>
+          <w:sz w:val="18"/>
+          <w:szCs w:val="18"/>
+        </w:rPr>
+      </w:pPr>
+      <w:r>
+        <w:rPr>
+          <w:rFonts w:cstheme="minorHAnsi"/>
+          <w:color w:val="000000"/>
+          <w:sz w:val="18"/>
+          <w:szCs w:val="18"/>
+        </w:rPr>
+        <w:t>qp.set_api(token,url='https://quantumexperience.ng.bluemix.net/api')</w:t>
       </w:r>
     </w:p>
     <w:p>
@@ -2910,167 +1761,52 @@
           <w:szCs w:val="18"/>
         </w:rPr>
       </w:pPr>
-      <w:proofErr w:type="spellStart"/>
-      <w:r>
-        <w:rPr>
-          <w:rFonts w:cstheme="minorHAnsi"/>
-          <w:color w:val="000000"/>
-          <w:sz w:val="18"/>
-          <w:szCs w:val="18"/>
-        </w:rPr>
-        <w:t>qc.h</w:t>
-      </w:r>
-      <w:proofErr w:type="spellEnd"/>
-      <w:r>
-        <w:rPr>
-          <w:rFonts w:cstheme="minorHAnsi"/>
-          <w:color w:val="000000"/>
-          <w:sz w:val="18"/>
-          <w:szCs w:val="18"/>
-        </w:rPr>
-        <w:t>(</w:t>
-      </w:r>
-      <w:proofErr w:type="spellStart"/>
-      <w:r>
-        <w:rPr>
-          <w:rFonts w:cstheme="minorHAnsi"/>
-          <w:color w:val="000000"/>
-          <w:sz w:val="18"/>
-          <w:szCs w:val="18"/>
-        </w:rPr>
-        <w:t>qr</w:t>
-      </w:r>
-      <w:proofErr w:type="spellEnd"/>
-      <w:r>
-        <w:rPr>
-          <w:rFonts w:cstheme="minorHAnsi"/>
-          <w:color w:val="000000"/>
-          <w:sz w:val="18"/>
-          <w:szCs w:val="18"/>
-        </w:rPr>
-        <w:t>[1])</w:t>
-      </w:r>
-      <w:bookmarkStart w:id="0" w:name="_GoBack"/>
-      <w:bookmarkEnd w:id="0"/>
-    </w:p>
-    <w:p>
-      <w:pPr>
-        <w:rPr>
-          <w:rFonts w:cstheme="minorHAnsi"/>
-          <w:color w:val="000000"/>
-          <w:sz w:val="18"/>
-          <w:szCs w:val="18"/>
-        </w:rPr>
-      </w:pPr>
-      <w:r>
-        <w:rPr>
-          <w:rFonts w:cstheme="minorHAnsi"/>
-          <w:color w:val="000000"/>
-          <w:sz w:val="18"/>
-          <w:szCs w:val="18"/>
-        </w:rPr>
-        <w:t xml:space="preserve"># </w:t>
-      </w:r>
-      <w:proofErr w:type="gramStart"/>
-      <w:r>
-        <w:rPr>
-          <w:rFonts w:cstheme="minorHAnsi"/>
-          <w:color w:val="000000"/>
-          <w:sz w:val="18"/>
-          <w:szCs w:val="18"/>
-        </w:rPr>
-        <w:t>Add</w:t>
-      </w:r>
-      <w:proofErr w:type="gramEnd"/>
-      <w:r>
-        <w:rPr>
-          <w:rFonts w:cstheme="minorHAnsi"/>
-          <w:color w:val="000000"/>
-          <w:sz w:val="18"/>
-          <w:szCs w:val="18"/>
-        </w:rPr>
-        <w:t xml:space="preserve"> the CX gate on control qubit 1 and target qubit 0, putting the qubits in a Bell state </w:t>
-      </w:r>
-      <w:proofErr w:type="spellStart"/>
-      <w:r>
-        <w:rPr>
-          <w:rFonts w:cstheme="minorHAnsi"/>
-          <w:color w:val="000000"/>
-          <w:sz w:val="18"/>
-          <w:szCs w:val="18"/>
-        </w:rPr>
-        <w:t>i.e</w:t>
-      </w:r>
-      <w:proofErr w:type="spellEnd"/>
-      <w:r>
-        <w:rPr>
-          <w:rFonts w:cstheme="minorHAnsi"/>
-          <w:color w:val="000000"/>
-          <w:sz w:val="18"/>
-          <w:szCs w:val="18"/>
-        </w:rPr>
-        <w:t xml:space="preserve"> entanglement</w:t>
-      </w:r>
-    </w:p>
-    <w:p>
-      <w:pPr>
-        <w:rPr>
-          <w:rFonts w:cstheme="minorHAnsi"/>
-          <w:color w:val="000000"/>
-          <w:sz w:val="18"/>
-          <w:szCs w:val="18"/>
-        </w:rPr>
-      </w:pPr>
-      <w:proofErr w:type="gramStart"/>
-      <w:r>
-        <w:rPr>
-          <w:rFonts w:cstheme="minorHAnsi"/>
-          <w:color w:val="000000"/>
-          <w:sz w:val="18"/>
-          <w:szCs w:val="18"/>
-        </w:rPr>
-        <w:t>qc.cx(</w:t>
-      </w:r>
-      <w:proofErr w:type="spellStart"/>
-      <w:proofErr w:type="gramEnd"/>
-      <w:r>
-        <w:rPr>
-          <w:rFonts w:cstheme="minorHAnsi"/>
-          <w:color w:val="000000"/>
-          <w:sz w:val="18"/>
-          <w:szCs w:val="18"/>
-        </w:rPr>
-        <w:t>qr</w:t>
-      </w:r>
-      <w:proofErr w:type="spellEnd"/>
-      <w:r>
-        <w:rPr>
-          <w:rFonts w:cstheme="minorHAnsi"/>
-          <w:color w:val="000000"/>
-          <w:sz w:val="18"/>
-          <w:szCs w:val="18"/>
-        </w:rPr>
-        <w:t xml:space="preserve">[1], </w:t>
-      </w:r>
-      <w:proofErr w:type="spellStart"/>
-      <w:r>
-        <w:rPr>
-          <w:rFonts w:cstheme="minorHAnsi"/>
-          <w:color w:val="000000"/>
-          <w:sz w:val="18"/>
-          <w:szCs w:val="18"/>
-        </w:rPr>
-        <w:t>qr</w:t>
-      </w:r>
-      <w:proofErr w:type="spellEnd"/>
-      <w:r>
-        <w:rPr>
-          <w:rFonts w:cstheme="minorHAnsi"/>
-          <w:color w:val="000000"/>
-          <w:sz w:val="18"/>
-          <w:szCs w:val="18"/>
-        </w:rPr>
-        <w:t>[0])</w:t>
+      <w:r>
+        <w:rPr>
+          <w:rFonts w:cstheme="minorHAnsi"/>
+          <w:color w:val="000000"/>
+          <w:sz w:val="18"/>
+          <w:szCs w:val="18"/>
+        </w:rPr>
+        <w:t>qc.h(qr[1])</w:t>
+      </w:r>
+    </w:p>
+    <w:p>
+      <w:pPr>
+        <w:rPr>
+          <w:rFonts w:cstheme="minorHAnsi"/>
+          <w:color w:val="000000"/>
+          <w:sz w:val="18"/>
+          <w:szCs w:val="18"/>
+        </w:rPr>
+      </w:pPr>
+      <w:r>
+        <w:rPr>
+          <w:rFonts w:cstheme="minorHAnsi"/>
+          <w:color w:val="000000"/>
+          <w:sz w:val="18"/>
+          <w:szCs w:val="18"/>
+        </w:rPr>
+        <w:t># Add the CX gate on control qubit 1 and target qubit 0, putting the qubits in a Bell state i.e entanglement</w:t>
+      </w:r>
+    </w:p>
+    <w:p>
+      <w:pPr>
+        <w:rPr>
+          <w:rFonts w:cstheme="minorHAnsi"/>
+          <w:color w:val="000000"/>
+          <w:sz w:val="18"/>
+          <w:szCs w:val="18"/>
+        </w:rPr>
+      </w:pPr>
+      <w:r>
+        <w:rPr>
+          <w:rFonts w:cstheme="minorHAnsi"/>
+          <w:color w:val="000000"/>
+          <w:sz w:val="18"/>
+          <w:szCs w:val="18"/>
+        </w:rPr>
+        <w:t>qc.cx(qr[1], qr[0])</w:t>
       </w:r>
     </w:p>
     <w:p>
@@ -3101,139 +1837,33 @@
           <w:szCs w:val="18"/>
         </w:rPr>
       </w:pPr>
-      <w:proofErr w:type="spellStart"/>
-      <w:proofErr w:type="gramStart"/>
-      <w:r>
-        <w:rPr>
-          <w:rFonts w:cstheme="minorHAnsi"/>
-          <w:color w:val="000000"/>
-          <w:sz w:val="18"/>
-          <w:szCs w:val="18"/>
-        </w:rPr>
-        <w:t>qc.measure</w:t>
-      </w:r>
-      <w:proofErr w:type="spellEnd"/>
-      <w:r>
-        <w:rPr>
-          <w:rFonts w:cstheme="minorHAnsi"/>
-          <w:color w:val="000000"/>
-          <w:sz w:val="18"/>
-          <w:szCs w:val="18"/>
-        </w:rPr>
-        <w:t>(</w:t>
-      </w:r>
-      <w:proofErr w:type="spellStart"/>
-      <w:proofErr w:type="gramEnd"/>
-      <w:r>
-        <w:rPr>
-          <w:rFonts w:cstheme="minorHAnsi"/>
-          <w:color w:val="000000"/>
-          <w:sz w:val="18"/>
-          <w:szCs w:val="18"/>
-        </w:rPr>
-        <w:t>qr</w:t>
-      </w:r>
-      <w:proofErr w:type="spellEnd"/>
-      <w:r>
-        <w:rPr>
-          <w:rFonts w:cstheme="minorHAnsi"/>
-          <w:color w:val="000000"/>
-          <w:sz w:val="18"/>
-          <w:szCs w:val="18"/>
-        </w:rPr>
-        <w:t>[0],</w:t>
-      </w:r>
-      <w:proofErr w:type="spellStart"/>
-      <w:r>
-        <w:rPr>
-          <w:rFonts w:cstheme="minorHAnsi"/>
-          <w:color w:val="000000"/>
-          <w:sz w:val="18"/>
-          <w:szCs w:val="18"/>
-        </w:rPr>
-        <w:t>cr</w:t>
-      </w:r>
-      <w:proofErr w:type="spellEnd"/>
-      <w:r>
-        <w:rPr>
-          <w:rFonts w:cstheme="minorHAnsi"/>
-          <w:color w:val="000000"/>
-          <w:sz w:val="18"/>
-          <w:szCs w:val="18"/>
-        </w:rPr>
-        <w:t>[0])</w:t>
-      </w:r>
-    </w:p>
-    <w:p>
-      <w:pPr>
-        <w:rPr>
-          <w:rFonts w:cstheme="minorHAnsi"/>
-          <w:color w:val="000000"/>
-          <w:sz w:val="18"/>
-          <w:szCs w:val="18"/>
-        </w:rPr>
-      </w:pPr>
-      <w:proofErr w:type="spellStart"/>
-      <w:proofErr w:type="gramStart"/>
-      <w:r>
-        <w:rPr>
-          <w:rFonts w:cstheme="minorHAnsi"/>
-          <w:color w:val="000000"/>
-          <w:sz w:val="18"/>
-          <w:szCs w:val="18"/>
-        </w:rPr>
-        <w:t>qc.measure</w:t>
-      </w:r>
-      <w:proofErr w:type="spellEnd"/>
-      <w:r>
-        <w:rPr>
-          <w:rFonts w:cstheme="minorHAnsi"/>
-          <w:color w:val="000000"/>
-          <w:sz w:val="18"/>
-          <w:szCs w:val="18"/>
-        </w:rPr>
-        <w:t>(</w:t>
-      </w:r>
-      <w:proofErr w:type="spellStart"/>
-      <w:proofErr w:type="gramEnd"/>
-      <w:r>
-        <w:rPr>
-          <w:rFonts w:cstheme="minorHAnsi"/>
-          <w:color w:val="000000"/>
-          <w:sz w:val="18"/>
-          <w:szCs w:val="18"/>
-        </w:rPr>
-        <w:t>qr</w:t>
-      </w:r>
-      <w:proofErr w:type="spellEnd"/>
-      <w:r>
-        <w:rPr>
-          <w:rFonts w:cstheme="minorHAnsi"/>
-          <w:color w:val="000000"/>
-          <w:sz w:val="18"/>
-          <w:szCs w:val="18"/>
-        </w:rPr>
-        <w:t>[1],</w:t>
-      </w:r>
-      <w:proofErr w:type="spellStart"/>
-      <w:r>
-        <w:rPr>
-          <w:rFonts w:cstheme="minorHAnsi"/>
-          <w:color w:val="000000"/>
-          <w:sz w:val="18"/>
-          <w:szCs w:val="18"/>
-        </w:rPr>
-        <w:t>cr</w:t>
-      </w:r>
-      <w:proofErr w:type="spellEnd"/>
-      <w:r>
-        <w:rPr>
-          <w:rFonts w:cstheme="minorHAnsi"/>
-          <w:color w:val="000000"/>
-          <w:sz w:val="18"/>
-          <w:szCs w:val="18"/>
-        </w:rPr>
-        <w:t>[1])</w:t>
+      <w:r>
+        <w:rPr>
+          <w:rFonts w:cstheme="minorHAnsi"/>
+          <w:color w:val="000000"/>
+          <w:sz w:val="18"/>
+          <w:szCs w:val="18"/>
+        </w:rPr>
+        <w:t>qc.measure(qr[0],cr[0])</w:t>
+      </w:r>
+    </w:p>
+    <w:p>
+      <w:pPr>
+        <w:rPr>
+          <w:rFonts w:cstheme="minorHAnsi"/>
+          <w:color w:val="000000"/>
+          <w:sz w:val="18"/>
+          <w:szCs w:val="18"/>
+        </w:rPr>
+      </w:pPr>
+      <w:r>
+        <w:rPr>
+          <w:rFonts w:cstheme="minorHAnsi"/>
+          <w:color w:val="000000"/>
+          <w:sz w:val="18"/>
+          <w:szCs w:val="18"/>
+        </w:rPr>
+        <w:t>qc.measure(qr[1],cr[1])</w:t>
       </w:r>
     </w:p>
     <w:p>
@@ -3264,126 +1894,33 @@
           <w:szCs w:val="18"/>
         </w:rPr>
       </w:pPr>
-      <w:proofErr w:type="gramStart"/>
-      <w:r>
-        <w:rPr>
-          <w:rFonts w:cstheme="minorHAnsi"/>
-          <w:color w:val="000000"/>
-          <w:sz w:val="18"/>
-          <w:szCs w:val="18"/>
-        </w:rPr>
-        <w:t>results</w:t>
-      </w:r>
-      <w:proofErr w:type="gramEnd"/>
-      <w:r>
-        <w:rPr>
-          <w:rFonts w:cstheme="minorHAnsi"/>
-          <w:color w:val="000000"/>
-          <w:sz w:val="18"/>
-          <w:szCs w:val="18"/>
-        </w:rPr>
-        <w:t xml:space="preserve"> = </w:t>
-      </w:r>
-      <w:proofErr w:type="spellStart"/>
-      <w:r>
-        <w:rPr>
-          <w:rFonts w:cstheme="minorHAnsi"/>
-          <w:color w:val="000000"/>
-          <w:sz w:val="18"/>
-          <w:szCs w:val="18"/>
-        </w:rPr>
-        <w:t>qp.execute</w:t>
-      </w:r>
-      <w:proofErr w:type="spellEnd"/>
-      <w:r>
-        <w:rPr>
-          <w:rFonts w:cstheme="minorHAnsi"/>
-          <w:color w:val="000000"/>
-          <w:sz w:val="18"/>
-          <w:szCs w:val="18"/>
-        </w:rPr>
-        <w:t>(['</w:t>
-      </w:r>
-      <w:proofErr w:type="spellStart"/>
-      <w:r>
-        <w:rPr>
-          <w:rFonts w:cstheme="minorHAnsi"/>
-          <w:color w:val="000000"/>
-          <w:sz w:val="18"/>
-          <w:szCs w:val="18"/>
-        </w:rPr>
-        <w:t>HelloWorldCircuit</w:t>
-      </w:r>
-      <w:proofErr w:type="spellEnd"/>
-      <w:r>
-        <w:rPr>
-          <w:rFonts w:cstheme="minorHAnsi"/>
-          <w:color w:val="000000"/>
-          <w:sz w:val="18"/>
-          <w:szCs w:val="18"/>
-        </w:rPr>
-        <w:t>'] ,backend ,timeout=2400)</w:t>
-      </w:r>
-    </w:p>
-    <w:p>
-      <w:pPr>
-        <w:rPr>
-          <w:rFonts w:cstheme="minorHAnsi"/>
-          <w:color w:val="000000"/>
-          <w:sz w:val="18"/>
-          <w:szCs w:val="18"/>
-        </w:rPr>
-      </w:pPr>
-      <w:proofErr w:type="gramStart"/>
-      <w:r>
-        <w:rPr>
-          <w:rFonts w:cstheme="minorHAnsi"/>
-          <w:color w:val="000000"/>
-          <w:sz w:val="18"/>
-          <w:szCs w:val="18"/>
-        </w:rPr>
-        <w:t>print(</w:t>
-      </w:r>
-      <w:proofErr w:type="spellStart"/>
-      <w:proofErr w:type="gramEnd"/>
-      <w:r>
-        <w:rPr>
-          <w:rFonts w:cstheme="minorHAnsi"/>
-          <w:color w:val="000000"/>
-          <w:sz w:val="18"/>
-          <w:szCs w:val="18"/>
-        </w:rPr>
-        <w:t>results.get_counts</w:t>
-      </w:r>
-      <w:proofErr w:type="spellEnd"/>
-      <w:r>
-        <w:rPr>
-          <w:rFonts w:cstheme="minorHAnsi"/>
-          <w:color w:val="000000"/>
-          <w:sz w:val="18"/>
-          <w:szCs w:val="18"/>
-        </w:rPr>
-        <w:t>('</w:t>
-      </w:r>
-      <w:proofErr w:type="spellStart"/>
-      <w:r>
-        <w:rPr>
-          <w:rFonts w:cstheme="minorHAnsi"/>
-          <w:color w:val="000000"/>
-          <w:sz w:val="18"/>
-          <w:szCs w:val="18"/>
-        </w:rPr>
-        <w:t>HelloWorldCircuit</w:t>
-      </w:r>
-      <w:proofErr w:type="spellEnd"/>
-      <w:r>
-        <w:rPr>
-          <w:rFonts w:cstheme="minorHAnsi"/>
-          <w:color w:val="000000"/>
-          <w:sz w:val="18"/>
-          <w:szCs w:val="18"/>
-        </w:rPr>
-        <w:t>'))</w:t>
+      <w:r>
+        <w:rPr>
+          <w:rFonts w:cstheme="minorHAnsi"/>
+          <w:color w:val="000000"/>
+          <w:sz w:val="18"/>
+          <w:szCs w:val="18"/>
+        </w:rPr>
+        <w:t>results = qp.execute(['HelloWorldCircuit'] ,backend ,timeout=2400)</w:t>
+      </w:r>
+    </w:p>
+    <w:p>
+      <w:pPr>
+        <w:rPr>
+          <w:rFonts w:cstheme="minorHAnsi"/>
+          <w:color w:val="000000"/>
+          <w:sz w:val="18"/>
+          <w:szCs w:val="18"/>
+        </w:rPr>
+      </w:pPr>
+      <w:r>
+        <w:rPr>
+          <w:rFonts w:cstheme="minorHAnsi"/>
+          <w:color w:val="000000"/>
+          <w:sz w:val="18"/>
+          <w:szCs w:val="18"/>
+        </w:rPr>
+        <w:t>print(results.get_counts('HelloWorldCircuit'))</w:t>
       </w:r>
     </w:p>
     <w:p>
@@ -3864,55 +2401,313 @@
         <w:rPr>
           <w:rFonts w:cstheme="minorHAnsi"/>
           <w:color w:val="000000" w:themeColor="text1"/>
-          <w:sz w:val="28"/>
-        </w:rPr>
-      </w:pPr>
-    </w:p>
-    <w:p>
-      <w:pPr>
-        <w:jc w:val="center"/>
-        <w:rPr>
-          <w:rFonts w:cstheme="minorHAnsi"/>
-          <w:color w:val="000000"/>
-          <w:sz w:val="36"/>
-          <w:szCs w:val="36"/>
-        </w:rPr>
-      </w:pPr>
-    </w:p>
-    <w:p>
-      <w:pPr>
-        <w:rPr>
-          <w:rFonts w:cstheme="minorHAnsi"/>
-          <w:color w:val="000000"/>
-          <w:sz w:val="28"/>
-        </w:rPr>
-      </w:pPr>
-    </w:p>
-    <w:p>
-      <w:pPr>
-        <w:jc w:val="center"/>
-        <w:rPr>
-          <w:rFonts w:ascii="Arial" w:hAnsi="Arial" w:cs="Arial"/>
-          <w:color w:val="000000"/>
-          <w:sz w:val="36"/>
-          <w:szCs w:val="36"/>
-        </w:rPr>
-      </w:pPr>
-    </w:p>
-    <w:p>
-      <w:pPr>
-        <w:rPr>
-          <w:rFonts w:cstheme="minorHAnsi"/>
-          <w:sz w:val="28"/>
-        </w:rPr>
-      </w:pPr>
-    </w:p>
-    <w:p>
-      <w:pPr>
-        <w:rPr>
-          <w:sz w:val="28"/>
-        </w:rPr>
-      </w:pPr>
+          <w:sz w:val="36"/>
+          <w:szCs w:val="36"/>
+          <w:shd w:val="clear" w:color="auto" w:fill="FFFFFF"/>
+        </w:rPr>
+      </w:pPr>
+      <w:r>
+        <w:rPr>
+          <w:rFonts w:cstheme="minorHAnsi"/>
+          <w:color w:val="000000" w:themeColor="text1"/>
+          <w:sz w:val="36"/>
+          <w:szCs w:val="36"/>
+          <w:shd w:val="clear" w:color="auto" w:fill="FFFFFF"/>
+        </w:rPr>
+        <w:t>References:</w:t>
+      </w:r>
+    </w:p>
+    <w:p>
+      <w:pPr>
+        <w:pStyle w:val="ListParagraph"/>
+        <w:numPr>
+          <w:ilvl w:val="0"/>
+          <w:numId w:val="2"/>
+        </w:numPr>
+        <w:rPr>
+          <w:rFonts w:cstheme="minorHAnsi"/>
+          <w:color w:val="000000" w:themeColor="text1"/>
+          <w:sz w:val="20"/>
+          <w:szCs w:val="20"/>
+          <w:u w:val="single"/>
+          <w:shd w:val="clear" w:color="auto" w:fill="FFFFFF"/>
+        </w:rPr>
+      </w:pPr>
+      <w:hyperlink r:id="rId14" w:history="1">
+        <w:r>
+          <w:rPr>
+            <w:rStyle w:val="Hyperlink"/>
+            <w:rFonts w:cstheme="minorHAnsi"/>
+            <w:color w:val="000000" w:themeColor="text1"/>
+            <w:sz w:val="20"/>
+            <w:szCs w:val="20"/>
+            <w:shd w:val="clear" w:color="auto" w:fill="FFFFFF"/>
+          </w:rPr>
+          <w:t>https://www.tutorialspoint.com/xml/xml_overview.htm</w:t>
+        </w:r>
+      </w:hyperlink>
+    </w:p>
+    <w:p>
+      <w:pPr>
+        <w:pStyle w:val="ListParagraph"/>
+        <w:numPr>
+          <w:ilvl w:val="0"/>
+          <w:numId w:val="2"/>
+        </w:numPr>
+        <w:rPr>
+          <w:rFonts w:cstheme="minorHAnsi"/>
+          <w:color w:val="000000" w:themeColor="text1"/>
+          <w:sz w:val="20"/>
+          <w:szCs w:val="20"/>
+          <w:u w:val="single"/>
+          <w:shd w:val="clear" w:color="auto" w:fill="FFFFFF"/>
+        </w:rPr>
+      </w:pPr>
+      <w:hyperlink r:id="rId15" w:history="1">
+        <w:r>
+          <w:rPr>
+            <w:rStyle w:val="Hyperlink"/>
+            <w:rFonts w:cstheme="minorHAnsi"/>
+            <w:color w:val="000000" w:themeColor="text1"/>
+            <w:sz w:val="20"/>
+            <w:szCs w:val="20"/>
+            <w:shd w:val="clear" w:color="auto" w:fill="FFFFFF"/>
+          </w:rPr>
+          <w:t>https://www.tutorialspoint.com/xml/xml_dtds.htm</w:t>
+        </w:r>
+      </w:hyperlink>
+    </w:p>
+    <w:p>
+      <w:pPr>
+        <w:pStyle w:val="ListParagraph"/>
+        <w:numPr>
+          <w:ilvl w:val="0"/>
+          <w:numId w:val="2"/>
+        </w:numPr>
+        <w:rPr>
+          <w:rFonts w:cstheme="minorHAnsi"/>
+          <w:color w:val="000000" w:themeColor="text1"/>
+          <w:sz w:val="20"/>
+          <w:szCs w:val="20"/>
+          <w:u w:val="single"/>
+          <w:shd w:val="clear" w:color="auto" w:fill="FFFFFF"/>
+        </w:rPr>
+      </w:pPr>
+      <w:r>
+        <w:rPr>
+          <w:rFonts w:cstheme="minorHAnsi"/>
+          <w:color w:val="000000" w:themeColor="text1"/>
+          <w:sz w:val="20"/>
+          <w:szCs w:val="20"/>
+          <w:u w:val="single"/>
+          <w:shd w:val="clear" w:color="auto" w:fill="FFFFFF"/>
+        </w:rPr>
+        <w:t>https://en.wikipedia.org/wiki/DDT</w:t>
+      </w:r>
+    </w:p>
+    <w:p>
+      <w:pPr>
+        <w:pStyle w:val="ListParagraph"/>
+        <w:numPr>
+          <w:ilvl w:val="0"/>
+          <w:numId w:val="2"/>
+        </w:numPr>
+        <w:rPr>
+          <w:rFonts w:cstheme="minorHAnsi"/>
+          <w:color w:val="000000" w:themeColor="text1"/>
+          <w:sz w:val="20"/>
+          <w:szCs w:val="20"/>
+          <w:u w:val="single"/>
+          <w:shd w:val="clear" w:color="auto" w:fill="FFFFFF"/>
+        </w:rPr>
+      </w:pPr>
+      <w:hyperlink r:id="rId16" w:history="1">
+        <w:r>
+          <w:rPr>
+            <w:rStyle w:val="Hyperlink"/>
+            <w:rFonts w:cstheme="minorHAnsi"/>
+            <w:color w:val="000000" w:themeColor="text1"/>
+            <w:sz w:val="20"/>
+            <w:szCs w:val="20"/>
+            <w:shd w:val="clear" w:color="auto" w:fill="FFFFFF"/>
+          </w:rPr>
+          <w:t>https://www.w3.org/TR/SMIL20/layout.html?fbclid=IwAR0x_Uggu4v6O7FEHT1dOaKZ93FyhjzK3iOqpo52EqtyoC_pBK2h2rd5nP4#LayoutModuleNS-BasicLayout</w:t>
+        </w:r>
+      </w:hyperlink>
+    </w:p>
+    <w:p>
+      <w:pPr>
+        <w:pStyle w:val="ListParagraph"/>
+        <w:numPr>
+          <w:ilvl w:val="0"/>
+          <w:numId w:val="2"/>
+        </w:numPr>
+        <w:rPr>
+          <w:rFonts w:cstheme="minorHAnsi"/>
+          <w:color w:val="000000" w:themeColor="text1"/>
+          <w:sz w:val="20"/>
+          <w:szCs w:val="20"/>
+          <w:u w:val="single"/>
+          <w:shd w:val="clear" w:color="auto" w:fill="FFFFFF"/>
+        </w:rPr>
+      </w:pPr>
+      <w:r>
+        <w:rPr>
+          <w:rFonts w:cstheme="minorHAnsi"/>
+          <w:color w:val="000000" w:themeColor="text1"/>
+          <w:sz w:val="20"/>
+          <w:szCs w:val="20"/>
+          <w:u w:val="single"/>
+          <w:shd w:val="clear" w:color="auto" w:fill="FFFFFF"/>
+        </w:rPr>
+        <w:t>https://www.educba.com/html-vs-xhtml/</w:t>
+      </w:r>
+    </w:p>
+    <w:p>
+      <w:pPr>
+        <w:pStyle w:val="ListParagraph"/>
+        <w:numPr>
+          <w:ilvl w:val="0"/>
+          <w:numId w:val="2"/>
+        </w:numPr>
+        <w:rPr>
+          <w:rFonts w:cstheme="minorHAnsi"/>
+          <w:color w:val="000000" w:themeColor="text1"/>
+          <w:sz w:val="20"/>
+          <w:szCs w:val="20"/>
+          <w:u w:val="single"/>
+          <w:shd w:val="clear" w:color="auto" w:fill="FFFFFF"/>
+        </w:rPr>
+      </w:pPr>
+      <w:hyperlink r:id="rId17" w:history="1">
+        <w:r>
+          <w:rPr>
+            <w:rStyle w:val="Hyperlink"/>
+            <w:rFonts w:cstheme="minorHAnsi"/>
+            <w:color w:val="000000" w:themeColor="text1"/>
+            <w:sz w:val="20"/>
+            <w:szCs w:val="20"/>
+            <w:shd w:val="clear" w:color="auto" w:fill="FFFFFF"/>
+          </w:rPr>
+          <w:t>https://editor.method.ac/</w:t>
+        </w:r>
+      </w:hyperlink>
+    </w:p>
+    <w:p>
+      <w:pPr>
+        <w:pStyle w:val="ListParagraph"/>
+        <w:numPr>
+          <w:ilvl w:val="0"/>
+          <w:numId w:val="2"/>
+        </w:numPr>
+        <w:rPr>
+          <w:rFonts w:cstheme="minorHAnsi"/>
+          <w:color w:val="000000" w:themeColor="text1"/>
+          <w:sz w:val="20"/>
+          <w:szCs w:val="20"/>
+          <w:u w:val="single"/>
+          <w:shd w:val="clear" w:color="auto" w:fill="FFFFFF"/>
+        </w:rPr>
+      </w:pPr>
+      <w:hyperlink r:id="rId18" w:history="1">
+        <w:r>
+          <w:rPr>
+            <w:rStyle w:val="Hyperlink"/>
+            <w:rFonts w:cstheme="minorHAnsi"/>
+            <w:color w:val="000000" w:themeColor="text1"/>
+            <w:sz w:val="20"/>
+            <w:szCs w:val="20"/>
+            <w:shd w:val="clear" w:color="auto" w:fill="FFFFFF"/>
+          </w:rPr>
+          <w:t>https://ieeexplore.ieee.org/abstract/document/7393852?fbclid=IwAR1cYUy43JfF6tjrlzsra6El-opeOUbikuW2KrmbkseM9vsTO3jtpgV9XuI</w:t>
+        </w:r>
+      </w:hyperlink>
+    </w:p>
+    <w:p>
+      <w:pPr>
+        <w:pStyle w:val="ListParagraph"/>
+        <w:numPr>
+          <w:ilvl w:val="0"/>
+          <w:numId w:val="2"/>
+        </w:numPr>
+        <w:rPr>
+          <w:rFonts w:cstheme="minorHAnsi"/>
+          <w:color w:val="000000" w:themeColor="text1"/>
+          <w:sz w:val="20"/>
+          <w:szCs w:val="20"/>
+          <w:u w:val="single"/>
+          <w:shd w:val="clear" w:color="auto" w:fill="FFFFFF"/>
+        </w:rPr>
+      </w:pPr>
+      <w:r>
+        <w:rPr>
+          <w:rFonts w:cstheme="minorHAnsi"/>
+          <w:color w:val="000000" w:themeColor="text1"/>
+          <w:sz w:val="20"/>
+          <w:szCs w:val="20"/>
+          <w:u w:val="single"/>
+          <w:shd w:val="clear" w:color="auto" w:fill="FFFFFF"/>
+        </w:rPr>
+        <w:t>https://colab.research.google.com/drive/1gVet-CcDbsCgOjhtNg9gCvlE7PHIYuQP#scrollTo=RA3GOZ4JJ1xJ&amp;forceEdit=true&amp;offline=true&amp;sandboxMode=true</w:t>
+      </w:r>
+    </w:p>
+    <w:p>
+      <w:pPr>
+        <w:pStyle w:val="ListParagraph"/>
+        <w:numPr>
+          <w:ilvl w:val="0"/>
+          <w:numId w:val="2"/>
+        </w:numPr>
+        <w:rPr>
+          <w:rFonts w:cstheme="minorHAnsi"/>
+          <w:color w:val="000000" w:themeColor="text1"/>
+          <w:sz w:val="20"/>
+          <w:szCs w:val="20"/>
+          <w:u w:val="single"/>
+          <w:shd w:val="clear" w:color="auto" w:fill="FFFFFF"/>
+        </w:rPr>
+      </w:pPr>
+      <w:r>
+        <w:rPr>
+          <w:rFonts w:cstheme="minorHAnsi"/>
+          <w:color w:val="000000" w:themeColor="text1"/>
+          <w:sz w:val="20"/>
+          <w:szCs w:val="20"/>
+          <w:u w:val="single"/>
+          <w:shd w:val="clear" w:color="auto" w:fill="FFFFFF"/>
+        </w:rPr>
+        <w:t>https://en.wikipedia.org/wiki/Typeface</w:t>
+      </w:r>
+    </w:p>
+    <w:p>
+      <w:pPr>
+        <w:pStyle w:val="ListParagraph"/>
+        <w:numPr>
+          <w:ilvl w:val="0"/>
+          <w:numId w:val="2"/>
+        </w:numPr>
+        <w:rPr>
+          <w:rFonts w:cstheme="minorHAnsi"/>
+          <w:color w:val="000000" w:themeColor="text1"/>
+          <w:sz w:val="20"/>
+          <w:szCs w:val="20"/>
+          <w:u w:val="single"/>
+          <w:shd w:val="clear" w:color="auto" w:fill="FFFFFF"/>
+        </w:rPr>
+      </w:pPr>
+      <w:r>
+        <w:rPr>
+          <w:rFonts w:cstheme="minorHAnsi"/>
+          <w:color w:val="000000" w:themeColor="text1"/>
+          <w:sz w:val="20"/>
+          <w:szCs w:val="20"/>
+          <w:u w:val="single"/>
+          <w:shd w:val="clear" w:color="auto" w:fill="FFFFFF"/>
+        </w:rPr>
+        <w:t>https://whatis.techtarget.com/definition/font</w:t>
+      </w:r>
+      <w:bookmarkStart w:id="0" w:name="_GoBack"/>
+      <w:bookmarkEnd w:id="0"/>
     </w:p>
     <w:sectPr>
       <w:pgSz w:w="12240" w:h="15840"/>
@@ -4015,8 +2810,100 @@
       </w:pPr>
     </w:lvl>
   </w:abstractNum>
+  <w:abstractNum w:abstractNumId="1" w15:restartNumberingAfterBreak="0">
+    <w:nsid w:val="6D9834F3"/>
+    <w:multiLevelType w:val="hybridMultilevel"/>
+    <w:tmpl w:val="D4C294B8"/>
+    <w:lvl w:ilvl="0" w:tplc="720A6DF6">
+      <w:start w:val="1"/>
+      <w:numFmt w:val="lowerRoman"/>
+      <w:lvlText w:val="%1."/>
+      <w:lvlJc w:val="left"/>
+      <w:pPr>
+        <w:ind w:left="1080" w:hanging="720"/>
+      </w:pPr>
+      <w:rPr>
+        <w:rFonts w:hint="default"/>
+      </w:rPr>
+    </w:lvl>
+    <w:lvl w:ilvl="1" w:tplc="04090019" w:tentative="1">
+      <w:start w:val="1"/>
+      <w:numFmt w:val="lowerLetter"/>
+      <w:lvlText w:val="%2."/>
+      <w:lvlJc w:val="left"/>
+      <w:pPr>
+        <w:ind w:left="1440" w:hanging="360"/>
+      </w:pPr>
+    </w:lvl>
+    <w:lvl w:ilvl="2" w:tplc="0409001B" w:tentative="1">
+      <w:start w:val="1"/>
+      <w:numFmt w:val="lowerRoman"/>
+      <w:lvlText w:val="%3."/>
+      <w:lvlJc w:val="right"/>
+      <w:pPr>
+        <w:ind w:left="2160" w:hanging="180"/>
+      </w:pPr>
+    </w:lvl>
+    <w:lvl w:ilvl="3" w:tplc="0409000F" w:tentative="1">
+      <w:start w:val="1"/>
+      <w:numFmt w:val="decimal"/>
+      <w:lvlText w:val="%4."/>
+      <w:lvlJc w:val="left"/>
+      <w:pPr>
+        <w:ind w:left="2880" w:hanging="360"/>
+      </w:pPr>
+    </w:lvl>
+    <w:lvl w:ilvl="4" w:tplc="04090019" w:tentative="1">
+      <w:start w:val="1"/>
+      <w:numFmt w:val="lowerLetter"/>
+      <w:lvlText w:val="%5."/>
+      <w:lvlJc w:val="left"/>
+      <w:pPr>
+        <w:ind w:left="3600" w:hanging="360"/>
+      </w:pPr>
+    </w:lvl>
+    <w:lvl w:ilvl="5" w:tplc="0409001B" w:tentative="1">
+      <w:start w:val="1"/>
+      <w:numFmt w:val="lowerRoman"/>
+      <w:lvlText w:val="%6."/>
+      <w:lvlJc w:val="right"/>
+      <w:pPr>
+        <w:ind w:left="4320" w:hanging="180"/>
+      </w:pPr>
+    </w:lvl>
+    <w:lvl w:ilvl="6" w:tplc="0409000F" w:tentative="1">
+      <w:start w:val="1"/>
+      <w:numFmt w:val="decimal"/>
+      <w:lvlText w:val="%7."/>
+      <w:lvlJc w:val="left"/>
+      <w:pPr>
+        <w:ind w:left="5040" w:hanging="360"/>
+      </w:pPr>
+    </w:lvl>
+    <w:lvl w:ilvl="7" w:tplc="04090019" w:tentative="1">
+      <w:start w:val="1"/>
+      <w:numFmt w:val="lowerLetter"/>
+      <w:lvlText w:val="%8."/>
+      <w:lvlJc w:val="left"/>
+      <w:pPr>
+        <w:ind w:left="5760" w:hanging="360"/>
+      </w:pPr>
+    </w:lvl>
+    <w:lvl w:ilvl="8" w:tplc="0409001B" w:tentative="1">
+      <w:start w:val="1"/>
+      <w:numFmt w:val="lowerRoman"/>
+      <w:lvlText w:val="%9."/>
+      <w:lvlJc w:val="right"/>
+      <w:pPr>
+        <w:ind w:left="6480" w:hanging="180"/>
+      </w:pPr>
+    </w:lvl>
+  </w:abstractNum>
   <w:num w:numId="1">
     <w:abstractNumId w:val="0"/>
+  </w:num>
+  <w:num w:numId="2">
+    <w:abstractNumId w:val="1"/>
   </w:num>
 </w:numbering>
 </file>
@@ -4414,6 +3301,7 @@
   <w:style w:type="paragraph" w:default="1" w:styleId="Normal">
     <w:name w:val="Normal"/>
     <w:qFormat/>
+    <w:rsid w:val="008047FE"/>
     <w:rPr>
       <w:rFonts w:cs="Vrinda"/>
     </w:rPr>

</xml_diff>